<commit_message>
Deploy para heroku, correcoes no modelo de api armariospormedida
</commit_message>
<xml_diff>
--- a/Documentacao/Iteração2/Relatorio Sobre Documentação.docx
+++ b/Documentacao/Iteração2/Relatorio Sobre Documentação.docx
@@ -1,6 +1,6 @@
 
 <file path=word/document.xml><?xml version="1.0" encoding="utf-8"?>
-<w:document xmlns:wpc="http://schemas.microsoft.com/office/word/2010/wordprocessingCanvas" xmlns:cx="http://schemas.microsoft.com/office/drawing/2014/chartex" xmlns:cx1="http://schemas.microsoft.com/office/drawing/2015/9/8/chartex" xmlns:cx2="http://schemas.microsoft.com/office/drawing/2015/10/21/chartex" xmlns:cx3="http://schemas.microsoft.com/office/drawing/2016/5/9/chartex" xmlns:cx4="http://schemas.microsoft.com/office/drawing/2016/5/10/chartex" xmlns:cx5="http://schemas.microsoft.com/office/drawing/2016/5/11/chartex" xmlns:cx6="http://schemas.microsoft.com/office/drawing/2016/5/12/chartex" xmlns:cx7="http://schemas.microsoft.com/office/drawing/2016/5/13/chartex" xmlns:cx8="http://schemas.microsoft.com/office/drawing/2016/5/14/chartex" xmlns:mc="http://schemas.openxmlformats.org/markup-compatibility/2006" xmlns:aink="http://schemas.microsoft.com/office/drawing/2016/ink" xmlns:am3d="http://schemas.microsoft.com/office/drawing/2017/model3d" xmlns:o="urn:schemas-microsoft-com:office:office" xmlns:r="http://schemas.openxmlformats.org/officeDocument/2006/relationships" xmlns:m="http://schemas.openxmlformats.org/officeDocument/2006/math" xmlns:v="urn:schemas-microsoft-com:vml" xmlns:wp14="http://schemas.microsoft.com/office/word/2010/wordprocessingDrawing" xmlns:wp="http://schemas.openxmlformats.org/drawingml/2006/wordprocessingDrawing" xmlns:w10="urn:schemas-microsoft-com:office:word" xmlns:w="http://schemas.openxmlformats.org/wordprocessingml/2006/main" xmlns:w14="http://schemas.microsoft.com/office/word/2010/wordml" xmlns:w15="http://schemas.microsoft.com/office/word/2012/wordml" xmlns:w16cid="http://schemas.microsoft.com/office/word/2016/wordml/cid" xmlns:w16se="http://schemas.microsoft.com/office/word/2015/wordml/symex" xmlns:wpg="http://schemas.microsoft.com/office/word/2010/wordprocessingGroup" xmlns:wpi="http://schemas.microsoft.com/office/word/2010/wordprocessingInk" xmlns:wne="http://schemas.microsoft.com/office/word/2006/wordml" xmlns:wps="http://schemas.microsoft.com/office/word/2010/wordprocessingShape" mc:Ignorable="w14 w15 w16se w16cid wp14">
+<w:document xmlns:wpc="http://schemas.microsoft.com/office/word/2010/wordprocessingCanvas" xmlns:cx="http://schemas.microsoft.com/office/drawing/2014/chartex" xmlns:mc="http://schemas.openxmlformats.org/markup-compatibility/2006" xmlns:o="urn:schemas-microsoft-com:office:office" xmlns:r="http://schemas.openxmlformats.org/officeDocument/2006/relationships" xmlns:m="http://schemas.openxmlformats.org/officeDocument/2006/math" xmlns:v="urn:schemas-microsoft-com:vml" xmlns:wp14="http://schemas.microsoft.com/office/word/2010/wordprocessingDrawing" xmlns:wp="http://schemas.openxmlformats.org/drawingml/2006/wordprocessingDrawing" xmlns:w10="urn:schemas-microsoft-com:office:word" xmlns:w="http://schemas.openxmlformats.org/wordprocessingml/2006/main" xmlns:w14="http://schemas.microsoft.com/office/word/2010/wordml" xmlns:w15="http://schemas.microsoft.com/office/word/2012/wordml" xmlns:w16se="http://schemas.microsoft.com/office/word/2015/wordml/symex" xmlns:wpg="http://schemas.microsoft.com/office/word/2010/wordprocessingGroup" xmlns:wpi="http://schemas.microsoft.com/office/word/2010/wordprocessingInk" xmlns:wne="http://schemas.microsoft.com/office/word/2006/wordml" xmlns:wps="http://schemas.microsoft.com/office/word/2010/wordprocessingShape" mc:Ignorable="w14 w15 w16se wp14">
   <w:body>
     <w:p>
       <w:pPr>
@@ -423,6 +423,16 @@
         </w:rPr>
         <w:t>Joel Coelho</w:t>
       </w:r>
+      <w:r>
+        <w:rPr>
+          <w:rFonts w:asciiTheme="majorHAnsi" w:hAnsiTheme="majorHAnsi" w:cstheme="majorHAnsi"/>
+          <w:sz w:val="28"/>
+          <w:szCs w:val="28"/>
+        </w:rPr>
+        <w:t xml:space="preserve"> 1121292</w:t>
+      </w:r>
+      <w:bookmarkStart w:id="0" w:name="_GoBack"/>
+      <w:bookmarkEnd w:id="0"/>
     </w:p>
     <w:p>
       <w:pPr>
@@ -478,7 +488,7 @@
       <w:sdtContent>
         <w:p>
           <w:pPr>
-            <w:pStyle w:val="Cabealhodondice"/>
+            <w:pStyle w:val="TOCHeading"/>
             <w:jc w:val="both"/>
             <w:rPr>
               <w:rFonts w:ascii="Times New Roman" w:eastAsiaTheme="minorHAnsi" w:hAnsi="Times New Roman" w:cstheme="majorHAnsi"/>
@@ -491,7 +501,7 @@
         </w:p>
         <w:p>
           <w:pPr>
-            <w:pStyle w:val="Cabealhodondice"/>
+            <w:pStyle w:val="TOCHeading"/>
             <w:jc w:val="both"/>
             <w:rPr>
               <w:rFonts w:cstheme="majorHAnsi"/>
@@ -527,7 +537,7 @@
         </w:p>
         <w:p>
           <w:pPr>
-            <w:pStyle w:val="ndice2"/>
+            <w:pStyle w:val="TOC2"/>
             <w:tabs>
               <w:tab w:val="right" w:leader="dot" w:pos="8494"/>
             </w:tabs>
@@ -563,119 +573,72 @@
             </w:rPr>
             <w:fldChar w:fldCharType="separate"/>
           </w:r>
-          <w:bookmarkStart w:id="0" w:name="_GoBack"/>
-          <w:bookmarkEnd w:id="0"/>
-          <w:r>
-            <w:rPr>
-              <w:rStyle w:val="Hiperligao"/>
-              <w:noProof/>
-            </w:rPr>
-            <w:fldChar w:fldCharType="begin"/>
-          </w:r>
-          <w:r>
-            <w:rPr>
-              <w:rStyle w:val="Hiperligao"/>
-              <w:noProof/>
-            </w:rPr>
-            <w:instrText xml:space="preserve"> </w:instrText>
-          </w:r>
-          <w:r>
-            <w:rPr>
-              <w:noProof/>
-            </w:rPr>
-            <w:instrText>HYPERLINK \l "_Toc529659736"</w:instrText>
-          </w:r>
-          <w:r>
-            <w:rPr>
-              <w:rStyle w:val="Hiperligao"/>
-              <w:noProof/>
-            </w:rPr>
-            <w:instrText xml:space="preserve"> </w:instrText>
-          </w:r>
-          <w:r>
-            <w:rPr>
-              <w:rStyle w:val="Hiperligao"/>
-              <w:noProof/>
-            </w:rPr>
-          </w:r>
-          <w:r>
-            <w:rPr>
-              <w:rStyle w:val="Hiperligao"/>
-              <w:noProof/>
-            </w:rPr>
-            <w:fldChar w:fldCharType="separate"/>
-          </w:r>
-          <w:r>
-            <w:rPr>
-              <w:rStyle w:val="Hiperligao"/>
-              <w:rFonts w:cstheme="majorHAnsi"/>
-              <w:b/>
-              <w:bCs/>
-              <w:i/>
-              <w:iCs/>
-              <w:noProof/>
-            </w:rPr>
-            <w:t>Introdução</w:t>
-          </w:r>
-          <w:r>
-            <w:rPr>
-              <w:noProof/>
-              <w:webHidden/>
-            </w:rPr>
-            <w:tab/>
-          </w:r>
-          <w:r>
-            <w:rPr>
-              <w:noProof/>
-              <w:webHidden/>
-            </w:rPr>
-            <w:fldChar w:fldCharType="begin"/>
-          </w:r>
-          <w:r>
-            <w:rPr>
-              <w:noProof/>
-              <w:webHidden/>
-            </w:rPr>
-            <w:instrText xml:space="preserve"> PAGEREF _Toc529659736 \h </w:instrText>
-          </w:r>
-          <w:r>
-            <w:rPr>
-              <w:noProof/>
-              <w:webHidden/>
-            </w:rPr>
-          </w:r>
-          <w:r>
-            <w:rPr>
-              <w:noProof/>
-              <w:webHidden/>
-            </w:rPr>
-            <w:fldChar w:fldCharType="separate"/>
-          </w:r>
-          <w:r>
-            <w:rPr>
-              <w:noProof/>
-              <w:webHidden/>
-            </w:rPr>
-            <w:t>3</w:t>
-          </w:r>
-          <w:r>
-            <w:rPr>
-              <w:noProof/>
-              <w:webHidden/>
-            </w:rPr>
-            <w:fldChar w:fldCharType="end"/>
-          </w:r>
-          <w:r>
-            <w:rPr>
-              <w:rStyle w:val="Hiperligao"/>
-              <w:noProof/>
-            </w:rPr>
-            <w:fldChar w:fldCharType="end"/>
-          </w:r>
+          <w:hyperlink w:anchor="_Toc529659736" w:history="1">
+            <w:r>
+              <w:rPr>
+                <w:rStyle w:val="Hyperlink"/>
+                <w:rFonts w:cstheme="majorHAnsi"/>
+                <w:b/>
+                <w:bCs/>
+                <w:i/>
+                <w:iCs/>
+                <w:noProof/>
+              </w:rPr>
+              <w:t>Introdução</w:t>
+            </w:r>
+            <w:r>
+              <w:rPr>
+                <w:noProof/>
+                <w:webHidden/>
+              </w:rPr>
+              <w:tab/>
+            </w:r>
+            <w:r>
+              <w:rPr>
+                <w:noProof/>
+                <w:webHidden/>
+              </w:rPr>
+              <w:fldChar w:fldCharType="begin"/>
+            </w:r>
+            <w:r>
+              <w:rPr>
+                <w:noProof/>
+                <w:webHidden/>
+              </w:rPr>
+              <w:instrText xml:space="preserve"> PAGEREF _Toc529659736 \h </w:instrText>
+            </w:r>
+            <w:r>
+              <w:rPr>
+                <w:noProof/>
+                <w:webHidden/>
+              </w:rPr>
+            </w:r>
+            <w:r>
+              <w:rPr>
+                <w:noProof/>
+                <w:webHidden/>
+              </w:rPr>
+              <w:fldChar w:fldCharType="separate"/>
+            </w:r>
+            <w:r>
+              <w:rPr>
+                <w:noProof/>
+                <w:webHidden/>
+              </w:rPr>
+              <w:t>3</w:t>
+            </w:r>
+            <w:r>
+              <w:rPr>
+                <w:noProof/>
+                <w:webHidden/>
+              </w:rPr>
+              <w:fldChar w:fldCharType="end"/>
+            </w:r>
+          </w:hyperlink>
         </w:p>
         <w:p>
           <w:pPr>
-            <w:pStyle w:val="ndice2"/>
+            <w:pStyle w:val="TOC2"/>
             <w:tabs>
               <w:tab w:val="right" w:leader="dot" w:pos="8494"/>
             </w:tabs>
@@ -689,7 +652,7 @@
           <w:hyperlink w:anchor="_Toc529659737" w:history="1">
             <w:r>
               <w:rPr>
-                <w:rStyle w:val="Hiperligao"/>
+                <w:rStyle w:val="Hyperlink"/>
                 <w:rFonts w:cstheme="majorHAnsi"/>
                 <w:b/>
                 <w:bCs/>
@@ -751,7 +714,7 @@
         </w:p>
         <w:p>
           <w:pPr>
-            <w:pStyle w:val="ndice2"/>
+            <w:pStyle w:val="TOC2"/>
             <w:tabs>
               <w:tab w:val="right" w:leader="dot" w:pos="8494"/>
             </w:tabs>
@@ -765,7 +728,7 @@
           <w:hyperlink w:anchor="_Toc529659738" w:history="1">
             <w:r>
               <w:rPr>
-                <w:rStyle w:val="Hiperligao"/>
+                <w:rStyle w:val="Hyperlink"/>
                 <w:rFonts w:cstheme="majorHAnsi"/>
                 <w:b/>
                 <w:bCs/>
@@ -827,7 +790,7 @@
         </w:p>
         <w:p>
           <w:pPr>
-            <w:pStyle w:val="ndice2"/>
+            <w:pStyle w:val="TOC2"/>
             <w:tabs>
               <w:tab w:val="right" w:leader="dot" w:pos="8494"/>
             </w:tabs>
@@ -841,7 +804,7 @@
           <w:hyperlink w:anchor="_Toc529659739" w:history="1">
             <w:r>
               <w:rPr>
-                <w:rStyle w:val="Hiperligao"/>
+                <w:rStyle w:val="Hyperlink"/>
                 <w:rFonts w:cstheme="majorHAnsi"/>
                 <w:b/>
                 <w:bCs/>
@@ -903,7 +866,7 @@
         </w:p>
         <w:p>
           <w:pPr>
-            <w:pStyle w:val="ndice2"/>
+            <w:pStyle w:val="TOC2"/>
             <w:tabs>
               <w:tab w:val="right" w:leader="dot" w:pos="8494"/>
             </w:tabs>
@@ -917,7 +880,7 @@
           <w:hyperlink w:anchor="_Toc529659740" w:history="1">
             <w:r>
               <w:rPr>
-                <w:rStyle w:val="Hiperligao"/>
+                <w:rStyle w:val="Hyperlink"/>
                 <w:rFonts w:cstheme="majorHAnsi"/>
                 <w:b/>
                 <w:bCs/>
@@ -979,7 +942,7 @@
         </w:p>
         <w:p>
           <w:pPr>
-            <w:pStyle w:val="ndice2"/>
+            <w:pStyle w:val="TOC2"/>
             <w:tabs>
               <w:tab w:val="right" w:leader="dot" w:pos="8494"/>
             </w:tabs>
@@ -993,7 +956,7 @@
           <w:hyperlink w:anchor="_Toc529659741" w:history="1">
             <w:r>
               <w:rPr>
-                <w:rStyle w:val="Hiperligao"/>
+                <w:rStyle w:val="Hyperlink"/>
                 <w:rFonts w:cstheme="majorHAnsi"/>
                 <w:b/>
                 <w:bCs/>
@@ -1055,7 +1018,7 @@
         </w:p>
         <w:p>
           <w:pPr>
-            <w:pStyle w:val="ndice2"/>
+            <w:pStyle w:val="TOC2"/>
             <w:tabs>
               <w:tab w:val="right" w:leader="dot" w:pos="8494"/>
             </w:tabs>
@@ -1069,7 +1032,7 @@
           <w:hyperlink w:anchor="_Toc529659742" w:history="1">
             <w:r>
               <w:rPr>
-                <w:rStyle w:val="Hiperligao"/>
+                <w:rStyle w:val="Hyperlink"/>
                 <w:rFonts w:cstheme="majorHAnsi"/>
                 <w:b/>
                 <w:bCs/>
@@ -1190,7 +1153,7 @@
     </w:p>
     <w:p>
       <w:pPr>
-        <w:pStyle w:val="Ttulo2"/>
+        <w:pStyle w:val="Heading2"/>
         <w:jc w:val="both"/>
         <w:rPr>
           <w:rFonts w:cstheme="majorHAnsi"/>
@@ -1748,7 +1711,7 @@
     </w:p>
     <w:p>
       <w:pPr>
-        <w:pStyle w:val="Ttulo2"/>
+        <w:pStyle w:val="Heading2"/>
         <w:jc w:val="both"/>
         <w:rPr>
           <w:rFonts w:cstheme="majorHAnsi"/>
@@ -1899,25 +1862,7 @@
           <w:rFonts w:asciiTheme="majorHAnsi" w:hAnsiTheme="majorHAnsi" w:cstheme="majorHAnsi"/>
           <w:sz w:val="24"/>
         </w:rPr>
-        <w:t xml:space="preserve">Um produto é caraterizado por um </w:t>
-      </w:r>
-      <w:proofErr w:type="spellStart"/>
-      <w:r>
-        <w:rPr>
-          <w:rStyle w:val="fontstyle01"/>
-          <w:rFonts w:asciiTheme="majorHAnsi" w:hAnsiTheme="majorHAnsi" w:cstheme="majorHAnsi"/>
-          <w:sz w:val="24"/>
-        </w:rPr>
-        <w:t>ProdutoID</w:t>
-      </w:r>
-      <w:proofErr w:type="spellEnd"/>
-      <w:r>
-        <w:rPr>
-          <w:rStyle w:val="fontstyle01"/>
-          <w:rFonts w:asciiTheme="majorHAnsi" w:hAnsiTheme="majorHAnsi" w:cstheme="majorHAnsi"/>
-          <w:sz w:val="24"/>
-        </w:rPr>
-        <w:t xml:space="preserve"> e possui vários atributos como nome, preço, dimensão (altura,</w:t>
+        <w:t>Um produto é caraterizado por um ProdutoID e possui vários atributos como nome, preço, dimensão (altura,</w:t>
       </w:r>
       <w:r>
         <w:rPr>
@@ -1952,43 +1897,7 @@
           <w:rFonts w:asciiTheme="majorHAnsi" w:hAnsiTheme="majorHAnsi" w:cstheme="majorHAnsi"/>
           <w:sz w:val="24"/>
         </w:rPr>
-        <w:t xml:space="preserve">Uma categoria tem um </w:t>
-      </w:r>
-      <w:proofErr w:type="spellStart"/>
-      <w:r>
-        <w:rPr>
-          <w:rStyle w:val="fontstyle01"/>
-          <w:rFonts w:asciiTheme="majorHAnsi" w:hAnsiTheme="majorHAnsi" w:cstheme="majorHAnsi"/>
-          <w:sz w:val="24"/>
-        </w:rPr>
-        <w:t>CategoriaID</w:t>
-      </w:r>
-      <w:proofErr w:type="spellEnd"/>
-      <w:r>
-        <w:rPr>
-          <w:rStyle w:val="fontstyle01"/>
-          <w:rFonts w:asciiTheme="majorHAnsi" w:hAnsiTheme="majorHAnsi" w:cstheme="majorHAnsi"/>
-          <w:sz w:val="24"/>
-        </w:rPr>
-        <w:t xml:space="preserve"> e uma subcategoria (caraterizada por </w:t>
-      </w:r>
-      <w:proofErr w:type="spellStart"/>
-      <w:r>
-        <w:rPr>
-          <w:rStyle w:val="fontstyle01"/>
-          <w:rFonts w:asciiTheme="majorHAnsi" w:hAnsiTheme="majorHAnsi" w:cstheme="majorHAnsi"/>
-          <w:sz w:val="24"/>
-        </w:rPr>
-        <w:t>SubCategoriaID</w:t>
-      </w:r>
-      <w:proofErr w:type="spellEnd"/>
-      <w:r>
-        <w:rPr>
-          <w:rStyle w:val="fontstyle01"/>
-          <w:rFonts w:asciiTheme="majorHAnsi" w:hAnsiTheme="majorHAnsi" w:cstheme="majorHAnsi"/>
-          <w:sz w:val="24"/>
-        </w:rPr>
-        <w:t xml:space="preserve"> e nome).</w:t>
+        <w:t>Uma categoria tem um CategoriaID e uma subcategoria (caraterizada por SubCategoriaID e nome).</w:t>
       </w:r>
       <w:r>
         <w:rPr>
@@ -2015,115 +1924,7 @@
           <w:rFonts w:asciiTheme="majorHAnsi" w:hAnsiTheme="majorHAnsi" w:cstheme="majorHAnsi"/>
           <w:sz w:val="24"/>
         </w:rPr>
-        <w:t xml:space="preserve">Um produto tem vários materiais e um material tem vários acabamentos. Para exprimir estas ligações foram utilizadas “tabelas auxiliares” como </w:t>
-      </w:r>
-      <w:proofErr w:type="spellStart"/>
-      <w:r>
-        <w:rPr>
-          <w:rStyle w:val="fontstyle01"/>
-          <w:rFonts w:asciiTheme="majorHAnsi" w:hAnsiTheme="majorHAnsi" w:cstheme="majorHAnsi"/>
-          <w:sz w:val="24"/>
-        </w:rPr>
-        <w:t>MaterialProduto</w:t>
-      </w:r>
-      <w:proofErr w:type="spellEnd"/>
-      <w:r>
-        <w:rPr>
-          <w:rStyle w:val="fontstyle01"/>
-          <w:rFonts w:asciiTheme="majorHAnsi" w:hAnsiTheme="majorHAnsi" w:cstheme="majorHAnsi"/>
-          <w:sz w:val="24"/>
-        </w:rPr>
-        <w:t xml:space="preserve"> e </w:t>
-      </w:r>
-      <w:proofErr w:type="spellStart"/>
-      <w:r>
-        <w:rPr>
-          <w:rStyle w:val="fontstyle01"/>
-          <w:rFonts w:asciiTheme="majorHAnsi" w:hAnsiTheme="majorHAnsi" w:cstheme="majorHAnsi"/>
-          <w:sz w:val="24"/>
-        </w:rPr>
-        <w:t>MaterialAcabamento</w:t>
-      </w:r>
-      <w:proofErr w:type="spellEnd"/>
-      <w:r>
-        <w:rPr>
-          <w:rStyle w:val="fontstyle01"/>
-          <w:rFonts w:asciiTheme="majorHAnsi" w:hAnsiTheme="majorHAnsi" w:cstheme="majorHAnsi"/>
-          <w:sz w:val="24"/>
-        </w:rPr>
-        <w:t xml:space="preserve">. A primeira tabela tem como chaves primárias </w:t>
-      </w:r>
-      <w:proofErr w:type="spellStart"/>
-      <w:r>
-        <w:rPr>
-          <w:rStyle w:val="fontstyle01"/>
-          <w:rFonts w:asciiTheme="majorHAnsi" w:hAnsiTheme="majorHAnsi" w:cstheme="majorHAnsi"/>
-          <w:sz w:val="24"/>
-        </w:rPr>
-        <w:t>MaterialID</w:t>
-      </w:r>
-      <w:proofErr w:type="spellEnd"/>
-      <w:r>
-        <w:rPr>
-          <w:rStyle w:val="fontstyle01"/>
-          <w:rFonts w:asciiTheme="majorHAnsi" w:hAnsiTheme="majorHAnsi" w:cstheme="majorHAnsi"/>
-          <w:sz w:val="24"/>
-        </w:rPr>
-        <w:t xml:space="preserve"> e </w:t>
-      </w:r>
-      <w:proofErr w:type="spellStart"/>
-      <w:r>
-        <w:rPr>
-          <w:rStyle w:val="fontstyle01"/>
-          <w:rFonts w:asciiTheme="majorHAnsi" w:hAnsiTheme="majorHAnsi" w:cstheme="majorHAnsi"/>
-          <w:sz w:val="24"/>
-        </w:rPr>
-        <w:t>ProdutoID</w:t>
-      </w:r>
-      <w:proofErr w:type="spellEnd"/>
-      <w:r>
-        <w:rPr>
-          <w:rStyle w:val="fontstyle01"/>
-          <w:rFonts w:asciiTheme="majorHAnsi" w:hAnsiTheme="majorHAnsi" w:cstheme="majorHAnsi"/>
-          <w:sz w:val="24"/>
-        </w:rPr>
-        <w:t xml:space="preserve">, já a segunda é </w:t>
-      </w:r>
-      <w:proofErr w:type="spellStart"/>
-      <w:r>
-        <w:rPr>
-          <w:rStyle w:val="fontstyle01"/>
-          <w:rFonts w:asciiTheme="majorHAnsi" w:hAnsiTheme="majorHAnsi" w:cstheme="majorHAnsi"/>
-          <w:sz w:val="24"/>
-        </w:rPr>
-        <w:t>MaterialID</w:t>
-      </w:r>
-      <w:proofErr w:type="spellEnd"/>
-      <w:r>
-        <w:rPr>
-          <w:rStyle w:val="fontstyle01"/>
-          <w:rFonts w:asciiTheme="majorHAnsi" w:hAnsiTheme="majorHAnsi" w:cstheme="majorHAnsi"/>
-          <w:sz w:val="24"/>
-        </w:rPr>
-        <w:t xml:space="preserve"> e </w:t>
-      </w:r>
-      <w:proofErr w:type="spellStart"/>
-      <w:r>
-        <w:rPr>
-          <w:rStyle w:val="fontstyle01"/>
-          <w:rFonts w:asciiTheme="majorHAnsi" w:hAnsiTheme="majorHAnsi" w:cstheme="majorHAnsi"/>
-          <w:sz w:val="24"/>
-        </w:rPr>
-        <w:t>AcabamentoID</w:t>
-      </w:r>
-      <w:proofErr w:type="spellEnd"/>
-      <w:r>
-        <w:rPr>
-          <w:rStyle w:val="fontstyle01"/>
-          <w:rFonts w:asciiTheme="majorHAnsi" w:hAnsiTheme="majorHAnsi" w:cstheme="majorHAnsi"/>
-          <w:sz w:val="24"/>
-        </w:rPr>
-        <w:t>.</w:t>
+        <w:t>Um produto tem vários materiais e um material tem vários acabamentos. Para exprimir estas ligações foram utilizadas “tabelas auxiliares” como MaterialProduto e MaterialAcabamento. A primeira tabela tem como chaves primárias MaterialID e ProdutoID, já a segunda é MaterialID e AcabamentoID.</w:t>
       </w:r>
     </w:p>
     <w:p>
@@ -2142,61 +1943,15 @@
           <w:rFonts w:asciiTheme="majorHAnsi" w:hAnsiTheme="majorHAnsi" w:cstheme="majorHAnsi"/>
           <w:sz w:val="24"/>
         </w:rPr>
-        <w:t xml:space="preserve">Um produto tem várias restrições e uma restrição pode pertencer a vários produtos. Por isso criamos a tabela </w:t>
-      </w:r>
-      <w:proofErr w:type="spellStart"/>
-      <w:r>
-        <w:rPr>
-          <w:rStyle w:val="fontstyle01"/>
-          <w:rFonts w:asciiTheme="majorHAnsi" w:hAnsiTheme="majorHAnsi" w:cstheme="majorHAnsi"/>
-          <w:sz w:val="24"/>
-        </w:rPr>
-        <w:t>ProdutoRestricao</w:t>
-      </w:r>
-      <w:proofErr w:type="spellEnd"/>
-      <w:r>
-        <w:rPr>
-          <w:rStyle w:val="fontstyle01"/>
-          <w:rFonts w:asciiTheme="majorHAnsi" w:hAnsiTheme="majorHAnsi" w:cstheme="majorHAnsi"/>
-          <w:sz w:val="24"/>
-        </w:rPr>
-        <w:t xml:space="preserve"> (</w:t>
-      </w:r>
-      <w:proofErr w:type="spellStart"/>
-      <w:r>
-        <w:rPr>
-          <w:rStyle w:val="fontstyle01"/>
-          <w:rFonts w:asciiTheme="majorHAnsi" w:hAnsiTheme="majorHAnsi" w:cstheme="majorHAnsi"/>
-          <w:sz w:val="24"/>
-        </w:rPr>
-        <w:t>ProdutoID</w:t>
-      </w:r>
-      <w:proofErr w:type="spellEnd"/>
-      <w:r>
-        <w:rPr>
-          <w:rStyle w:val="fontstyle01"/>
-          <w:rFonts w:asciiTheme="majorHAnsi" w:hAnsiTheme="majorHAnsi" w:cstheme="majorHAnsi"/>
-          <w:sz w:val="24"/>
-        </w:rPr>
-        <w:t xml:space="preserve"> e </w:t>
-      </w:r>
-      <w:proofErr w:type="spellStart"/>
-      <w:r>
-        <w:rPr>
-          <w:rStyle w:val="fontstyle01"/>
-          <w:rFonts w:asciiTheme="majorHAnsi" w:hAnsiTheme="majorHAnsi" w:cstheme="majorHAnsi"/>
-          <w:sz w:val="24"/>
-        </w:rPr>
-        <w:t>RestricaoID</w:t>
-      </w:r>
-      <w:proofErr w:type="spellEnd"/>
-      <w:r>
-        <w:rPr>
-          <w:rStyle w:val="fontstyle01"/>
-          <w:rFonts w:asciiTheme="majorHAnsi" w:hAnsiTheme="majorHAnsi" w:cstheme="majorHAnsi"/>
-          <w:sz w:val="24"/>
-        </w:rPr>
-        <w:t xml:space="preserve"> são as chaves primárias)</w:t>
+        <w:t>Um produto tem várias restrições e uma restrição pode pertencer a vários produtos. Por isso criamos a tabela ProdutoRestricao</w:t>
+      </w:r>
+      <w:r>
+        <w:rPr>
+          <w:rStyle w:val="fontstyle01"/>
+          <w:rFonts w:asciiTheme="majorHAnsi" w:hAnsiTheme="majorHAnsi" w:cstheme="majorHAnsi"/>
+          <w:sz w:val="24"/>
+        </w:rPr>
+        <w:t xml:space="preserve"> (ProdutoID e RestricaoID são as chaves primárias)</w:t>
       </w:r>
       <w:r>
         <w:rPr>
@@ -2231,79 +1986,7 @@
           <w:rFonts w:asciiTheme="majorHAnsi" w:hAnsiTheme="majorHAnsi" w:cstheme="majorHAnsi"/>
           <w:sz w:val="24"/>
         </w:rPr>
-        <w:t xml:space="preserve">Falta ainda exprimir a relação de muitos para </w:t>
-      </w:r>
-      <w:proofErr w:type="gramStart"/>
-      <w:r>
-        <w:rPr>
-          <w:rStyle w:val="fontstyle01"/>
-          <w:rFonts w:asciiTheme="majorHAnsi" w:hAnsiTheme="majorHAnsi" w:cstheme="majorHAnsi"/>
-          <w:sz w:val="24"/>
-        </w:rPr>
-        <w:t>muitos existente</w:t>
-      </w:r>
-      <w:proofErr w:type="gramEnd"/>
-      <w:r>
-        <w:rPr>
-          <w:rStyle w:val="fontstyle01"/>
-          <w:rFonts w:asciiTheme="majorHAnsi" w:hAnsiTheme="majorHAnsi" w:cstheme="majorHAnsi"/>
-          <w:sz w:val="24"/>
-        </w:rPr>
-        <w:t xml:space="preserve"> entre produto e parte e entre produto e encomenda. Para isso foram criadas as tabelas </w:t>
-      </w:r>
-      <w:proofErr w:type="spellStart"/>
-      <w:r>
-        <w:rPr>
-          <w:rStyle w:val="fontstyle01"/>
-          <w:rFonts w:asciiTheme="majorHAnsi" w:hAnsiTheme="majorHAnsi" w:cstheme="majorHAnsi"/>
-          <w:sz w:val="24"/>
-        </w:rPr>
-        <w:t>ProdutoParte</w:t>
-      </w:r>
-      <w:proofErr w:type="spellEnd"/>
-      <w:r>
-        <w:rPr>
-          <w:rStyle w:val="fontstyle01"/>
-          <w:rFonts w:asciiTheme="majorHAnsi" w:hAnsiTheme="majorHAnsi" w:cstheme="majorHAnsi"/>
-          <w:sz w:val="24"/>
-        </w:rPr>
-        <w:t xml:space="preserve"> (</w:t>
-      </w:r>
-      <w:proofErr w:type="spellStart"/>
-      <w:r>
-        <w:rPr>
-          <w:rStyle w:val="fontstyle01"/>
-          <w:rFonts w:asciiTheme="majorHAnsi" w:hAnsiTheme="majorHAnsi" w:cstheme="majorHAnsi"/>
-          <w:sz w:val="24"/>
-        </w:rPr>
-        <w:t>ProdutoID</w:t>
-      </w:r>
-      <w:proofErr w:type="spellEnd"/>
-      <w:r>
-        <w:rPr>
-          <w:rStyle w:val="fontstyle01"/>
-          <w:rFonts w:asciiTheme="majorHAnsi" w:hAnsiTheme="majorHAnsi" w:cstheme="majorHAnsi"/>
-          <w:sz w:val="24"/>
-        </w:rPr>
-        <w:t xml:space="preserve"> e </w:t>
-      </w:r>
-      <w:proofErr w:type="spellStart"/>
-      <w:r>
-        <w:rPr>
-          <w:rStyle w:val="fontstyle01"/>
-          <w:rFonts w:asciiTheme="majorHAnsi" w:hAnsiTheme="majorHAnsi" w:cstheme="majorHAnsi"/>
-          <w:sz w:val="24"/>
-        </w:rPr>
-        <w:t>ParteID</w:t>
-      </w:r>
-      <w:proofErr w:type="spellEnd"/>
-      <w:r>
-        <w:rPr>
-          <w:rStyle w:val="fontstyle01"/>
-          <w:rFonts w:asciiTheme="majorHAnsi" w:hAnsiTheme="majorHAnsi" w:cstheme="majorHAnsi"/>
-          <w:sz w:val="24"/>
-        </w:rPr>
-        <w:t>) e Item.</w:t>
+        <w:t>Falta ainda exprimir a relação de muitos para muitos existente entre produto e parte e entre produto e encomenda. Para isso foram criadas as tabelas ProdutoParte (ProdutoID e ParteID) e Item.</w:t>
       </w:r>
     </w:p>
     <w:p>
@@ -2313,7 +1996,7 @@
     </w:p>
     <w:p>
       <w:pPr>
-        <w:pStyle w:val="Ttulo2"/>
+        <w:pStyle w:val="Heading2"/>
         <w:jc w:val="both"/>
         <w:rPr>
           <w:rFonts w:cstheme="majorHAnsi"/>
@@ -2339,20 +2022,7 @@
           <w:szCs w:val="44"/>
         </w:rPr>
         <w:lastRenderedPageBreak/>
-        <w:t xml:space="preserve">Diagrama de </w:t>
-      </w:r>
-      <w:r>
-        <w:rPr>
-          <w:rFonts w:cstheme="majorHAnsi"/>
-          <w:b/>
-          <w:bCs/>
-          <w:i/>
-          <w:iCs/>
-          <w:color w:val="auto"/>
-          <w:sz w:val="44"/>
-          <w:szCs w:val="44"/>
-        </w:rPr>
-        <w:t>Componentes</w:t>
+        <w:t>Diagrama de Componentes</w:t>
       </w:r>
       <w:bookmarkEnd w:id="14"/>
     </w:p>
@@ -2434,25 +2104,7 @@
           <w:rFonts w:asciiTheme="majorHAnsi" w:hAnsiTheme="majorHAnsi" w:cstheme="majorHAnsi"/>
           <w:sz w:val="24"/>
         </w:rPr>
-        <w:t xml:space="preserve">Na primeira parte do projeto, criamos a API </w:t>
-      </w:r>
-      <w:proofErr w:type="spellStart"/>
-      <w:r>
-        <w:rPr>
-          <w:rStyle w:val="fontstyle01"/>
-          <w:rFonts w:asciiTheme="majorHAnsi" w:hAnsiTheme="majorHAnsi" w:cstheme="majorHAnsi"/>
-          <w:sz w:val="24"/>
-        </w:rPr>
-        <w:t>ArmariosPorMedidaAPI</w:t>
-      </w:r>
-      <w:proofErr w:type="spellEnd"/>
-      <w:r>
-        <w:rPr>
-          <w:rStyle w:val="fontstyle01"/>
-          <w:rFonts w:asciiTheme="majorHAnsi" w:hAnsiTheme="majorHAnsi" w:cstheme="majorHAnsi"/>
-          <w:sz w:val="24"/>
-        </w:rPr>
-        <w:t xml:space="preserve"> que comunica com uma base de dados através da linguagem </w:t>
+        <w:t xml:space="preserve">Na primeira parte do projeto, criamos a API ArmariosPorMedidaAPI que comunica com uma base de dados através da linguagem </w:t>
       </w:r>
       <w:r>
         <w:rPr>
@@ -2487,34 +2139,7 @@
           <w:rFonts w:asciiTheme="majorHAnsi" w:hAnsiTheme="majorHAnsi" w:cstheme="majorHAnsi"/>
           <w:sz w:val="24"/>
         </w:rPr>
-        <w:t xml:space="preserve">Nesta segunda iteração, foi implementada a </w:t>
-      </w:r>
-      <w:proofErr w:type="spellStart"/>
-      <w:r>
-        <w:rPr>
-          <w:rStyle w:val="fontstyle01"/>
-          <w:rFonts w:asciiTheme="majorHAnsi" w:hAnsiTheme="majorHAnsi" w:cstheme="majorHAnsi"/>
-          <w:sz w:val="24"/>
-        </w:rPr>
-        <w:t>EncomendasAPI</w:t>
-      </w:r>
-      <w:proofErr w:type="spellEnd"/>
-      <w:r>
-        <w:rPr>
-          <w:rStyle w:val="fontstyle01"/>
-          <w:rFonts w:asciiTheme="majorHAnsi" w:hAnsiTheme="majorHAnsi" w:cstheme="majorHAnsi"/>
-          <w:sz w:val="24"/>
-        </w:rPr>
-        <w:t xml:space="preserve"> que utiliza um mecanismo </w:t>
-      </w:r>
-      <w:proofErr w:type="spellStart"/>
-      <w:r>
-        <w:rPr>
-          <w:rStyle w:val="fontstyle01"/>
-          <w:rFonts w:asciiTheme="majorHAnsi" w:hAnsiTheme="majorHAnsi" w:cstheme="majorHAnsi"/>
-          <w:sz w:val="24"/>
-        </w:rPr>
-        <w:t>No</w:t>
+        <w:t>Nesta segunda iteração, foi implementada a EncomendasAPI que utiliza um mecanismo No</w:t>
       </w:r>
       <w:r>
         <w:rPr>
@@ -2524,7 +2149,6 @@
         </w:rPr>
         <w:t>SQL</w:t>
       </w:r>
-      <w:proofErr w:type="spellEnd"/>
       <w:r>
         <w:rPr>
           <w:rStyle w:val="fontstyle01"/>
@@ -2549,61 +2173,7 @@
           <w:rFonts w:asciiTheme="majorHAnsi" w:hAnsiTheme="majorHAnsi" w:cstheme="majorHAnsi"/>
           <w:sz w:val="24"/>
         </w:rPr>
-        <w:t xml:space="preserve">De salientar que estas duas </w:t>
-      </w:r>
-      <w:proofErr w:type="spellStart"/>
-      <w:r>
-        <w:rPr>
-          <w:rStyle w:val="fontstyle01"/>
-          <w:rFonts w:asciiTheme="majorHAnsi" w:hAnsiTheme="majorHAnsi" w:cstheme="majorHAnsi"/>
-          <w:sz w:val="24"/>
-        </w:rPr>
-        <w:t>API’s</w:t>
-      </w:r>
-      <w:proofErr w:type="spellEnd"/>
-      <w:r>
-        <w:rPr>
-          <w:rStyle w:val="fontstyle01"/>
-          <w:rFonts w:asciiTheme="majorHAnsi" w:hAnsiTheme="majorHAnsi" w:cstheme="majorHAnsi"/>
-          <w:sz w:val="24"/>
-        </w:rPr>
-        <w:t xml:space="preserve"> (</w:t>
-      </w:r>
-      <w:proofErr w:type="spellStart"/>
-      <w:r>
-        <w:rPr>
-          <w:rStyle w:val="fontstyle01"/>
-          <w:rFonts w:asciiTheme="majorHAnsi" w:hAnsiTheme="majorHAnsi" w:cstheme="majorHAnsi"/>
-          <w:sz w:val="24"/>
-        </w:rPr>
-        <w:t>ArmariosPorMedidaAPI</w:t>
-      </w:r>
-      <w:proofErr w:type="spellEnd"/>
-      <w:r>
-        <w:rPr>
-          <w:rStyle w:val="fontstyle01"/>
-          <w:rFonts w:asciiTheme="majorHAnsi" w:hAnsiTheme="majorHAnsi" w:cstheme="majorHAnsi"/>
-          <w:sz w:val="24"/>
-        </w:rPr>
-        <w:t xml:space="preserve"> e </w:t>
-      </w:r>
-      <w:proofErr w:type="spellStart"/>
-      <w:r>
-        <w:rPr>
-          <w:rStyle w:val="fontstyle01"/>
-          <w:rFonts w:asciiTheme="majorHAnsi" w:hAnsiTheme="majorHAnsi" w:cstheme="majorHAnsi"/>
-          <w:sz w:val="24"/>
-        </w:rPr>
-        <w:t>EncomendasAPI</w:t>
-      </w:r>
-      <w:proofErr w:type="spellEnd"/>
-      <w:r>
-        <w:rPr>
-          <w:rStyle w:val="fontstyle01"/>
-          <w:rFonts w:asciiTheme="majorHAnsi" w:hAnsiTheme="majorHAnsi" w:cstheme="majorHAnsi"/>
-          <w:sz w:val="24"/>
-        </w:rPr>
-        <w:t>) comunicam entre si, uma vez que existem dados que interessam a uma aplicação e que se encontra na outra.</w:t>
+        <w:t>De salientar que estas duas API’s (ArmariosPorMedidaAPI e EncomendasAPI) comunicam entre si, uma vez que existem dados que interessam a uma aplicação e que se encontra na outra.</w:t>
       </w:r>
       <w:r>
         <w:rPr>
@@ -2625,7 +2195,7 @@
     </w:p>
     <w:p>
       <w:pPr>
-        <w:pStyle w:val="Ttulo2"/>
+        <w:pStyle w:val="Heading2"/>
         <w:jc w:val="both"/>
         <w:rPr>
           <w:rFonts w:cstheme="majorHAnsi"/>
@@ -2763,36 +2333,16 @@
           <w:rFonts w:asciiTheme="majorHAnsi" w:hAnsiTheme="majorHAnsi" w:cstheme="majorHAnsi"/>
           <w:sz w:val="24"/>
         </w:rPr>
-        <w:t xml:space="preserve">o package Gerir </w:t>
-      </w:r>
-      <w:proofErr w:type="spellStart"/>
-      <w:r>
-        <w:rPr>
-          <w:rStyle w:val="fontstyle01"/>
-          <w:rFonts w:asciiTheme="majorHAnsi" w:hAnsiTheme="majorHAnsi" w:cstheme="majorHAnsi"/>
-          <w:sz w:val="24"/>
-        </w:rPr>
-        <w:t>Armarios</w:t>
-      </w:r>
-      <w:proofErr w:type="spellEnd"/>
-      <w:r>
-        <w:rPr>
-          <w:rStyle w:val="fontstyle01"/>
-          <w:rFonts w:asciiTheme="majorHAnsi" w:hAnsiTheme="majorHAnsi" w:cstheme="majorHAnsi"/>
-          <w:sz w:val="24"/>
-        </w:rPr>
-        <w:t xml:space="preserve"> onde se encontra </w:t>
-      </w:r>
-      <w:proofErr w:type="spellStart"/>
-      <w:r>
-        <w:rPr>
-          <w:rStyle w:val="fontstyle01"/>
-          <w:rFonts w:asciiTheme="majorHAnsi" w:hAnsiTheme="majorHAnsi" w:cstheme="majorHAnsi"/>
-          <w:sz w:val="24"/>
-        </w:rPr>
-        <w:t>ArmariosPorMedidaAPI</w:t>
-      </w:r>
-      <w:proofErr w:type="spellEnd"/>
+        <w:t>o package Gerir Armarios</w:t>
+      </w:r>
+      <w:r>
+        <w:rPr>
+          <w:rStyle w:val="fontstyle01"/>
+          <w:rFonts w:asciiTheme="majorHAnsi" w:hAnsiTheme="majorHAnsi" w:cstheme="majorHAnsi"/>
+          <w:sz w:val="24"/>
+        </w:rPr>
+        <w:t xml:space="preserve"> onde se encontra ArmariosPorMedidaAPI</w:t>
+      </w:r>
       <w:r>
         <w:rPr>
           <w:rStyle w:val="fontstyle01"/>
@@ -2834,18 +2384,8 @@
           <w:rFonts w:asciiTheme="majorHAnsi" w:hAnsiTheme="majorHAnsi" w:cstheme="majorHAnsi"/>
           <w:sz w:val="24"/>
         </w:rPr>
-        <w:t xml:space="preserve">Nesta segunda iteração, foi implementada a </w:t>
-      </w:r>
-      <w:proofErr w:type="spellStart"/>
-      <w:r>
-        <w:rPr>
-          <w:rStyle w:val="fontstyle01"/>
-          <w:rFonts w:asciiTheme="majorHAnsi" w:hAnsiTheme="majorHAnsi" w:cstheme="majorHAnsi"/>
-          <w:sz w:val="24"/>
-        </w:rPr>
-        <w:t>EncomendasAPI</w:t>
-      </w:r>
-      <w:proofErr w:type="spellEnd"/>
+        <w:t>Nesta segunda iteração, foi implementada a EncomendasAPI</w:t>
+      </w:r>
       <w:r>
         <w:rPr>
           <w:rStyle w:val="fontstyle01"/>
@@ -2862,7 +2402,6 @@
         </w:rPr>
         <w:t xml:space="preserve">que utiliza um mecanismo </w:t>
       </w:r>
-      <w:proofErr w:type="spellStart"/>
       <w:r>
         <w:rPr>
           <w:rStyle w:val="fontstyle01"/>
@@ -2881,7 +2420,6 @@
         </w:rPr>
         <w:t>SQL</w:t>
       </w:r>
-      <w:proofErr w:type="spellEnd"/>
       <w:r>
         <w:rPr>
           <w:rStyle w:val="fontstyle01"/>
@@ -2894,7 +2432,7 @@
     <w:p/>
     <w:p>
       <w:pPr>
-        <w:pStyle w:val="Ttulo2"/>
+        <w:pStyle w:val="Heading2"/>
         <w:jc w:val="both"/>
         <w:rPr>
           <w:rFonts w:cstheme="majorHAnsi"/>
@@ -2919,20 +2457,7 @@
           <w:sz w:val="44"/>
           <w:szCs w:val="44"/>
         </w:rPr>
-        <w:t xml:space="preserve">Diagrama de </w:t>
-      </w:r>
-      <w:r>
-        <w:rPr>
-          <w:rFonts w:cstheme="majorHAnsi"/>
-          <w:b/>
-          <w:bCs/>
-          <w:i/>
-          <w:iCs/>
-          <w:color w:val="auto"/>
-          <w:sz w:val="44"/>
-          <w:szCs w:val="44"/>
-        </w:rPr>
-        <w:t>Nós</w:t>
+        <w:t>Diagrama de Nós</w:t>
       </w:r>
       <w:bookmarkEnd w:id="19"/>
     </w:p>
@@ -3007,43 +2532,7 @@
           <w:rFonts w:asciiTheme="majorHAnsi" w:hAnsiTheme="majorHAnsi" w:cstheme="majorHAnsi"/>
           <w:sz w:val="24"/>
         </w:rPr>
-        <w:t xml:space="preserve">Na primeira parte do projeto, criamos o package Gerir </w:t>
-      </w:r>
-      <w:proofErr w:type="spellStart"/>
-      <w:r>
-        <w:rPr>
-          <w:rStyle w:val="fontstyle01"/>
-          <w:rFonts w:asciiTheme="majorHAnsi" w:hAnsiTheme="majorHAnsi" w:cstheme="majorHAnsi"/>
-          <w:sz w:val="24"/>
-        </w:rPr>
-        <w:t>Armarios</w:t>
-      </w:r>
-      <w:proofErr w:type="spellEnd"/>
-      <w:r>
-        <w:rPr>
-          <w:rStyle w:val="fontstyle01"/>
-          <w:rFonts w:asciiTheme="majorHAnsi" w:hAnsiTheme="majorHAnsi" w:cstheme="majorHAnsi"/>
-          <w:sz w:val="24"/>
-        </w:rPr>
-        <w:t xml:space="preserve"> onde se encontra </w:t>
-      </w:r>
-      <w:proofErr w:type="spellStart"/>
-      <w:r>
-        <w:rPr>
-          <w:rStyle w:val="fontstyle01"/>
-          <w:rFonts w:asciiTheme="majorHAnsi" w:hAnsiTheme="majorHAnsi" w:cstheme="majorHAnsi"/>
-          <w:sz w:val="24"/>
-        </w:rPr>
-        <w:t>ArmariosPorMedidaAPI</w:t>
-      </w:r>
-      <w:proofErr w:type="spellEnd"/>
-      <w:r>
-        <w:rPr>
-          <w:rStyle w:val="fontstyle01"/>
-          <w:rFonts w:asciiTheme="majorHAnsi" w:hAnsiTheme="majorHAnsi" w:cstheme="majorHAnsi"/>
-          <w:sz w:val="24"/>
-        </w:rPr>
-        <w:t xml:space="preserve"> que comunica com uma base de dados através da linguagem S</w:t>
+        <w:t>Na primeira parte do projeto, criamos o package Gerir Armarios onde se encontra ArmariosPorMedidaAPI que comunica com uma base de dados através da linguagem S</w:t>
       </w:r>
       <w:r>
         <w:rPr>
@@ -3086,27 +2575,8 @@
           <w:rFonts w:asciiTheme="majorHAnsi" w:hAnsiTheme="majorHAnsi" w:cstheme="majorHAnsi"/>
           <w:sz w:val="24"/>
         </w:rPr>
-        <w:t xml:space="preserve">Nesta segunda iteração, foi implementada a </w:t>
-      </w:r>
-      <w:proofErr w:type="spellStart"/>
-      <w:r>
-        <w:rPr>
-          <w:rStyle w:val="fontstyle01"/>
-          <w:rFonts w:asciiTheme="majorHAnsi" w:hAnsiTheme="majorHAnsi" w:cstheme="majorHAnsi"/>
-          <w:sz w:val="24"/>
-        </w:rPr>
-        <w:t>EncomendasAPI</w:t>
-      </w:r>
-      <w:proofErr w:type="spellEnd"/>
-      <w:r>
-        <w:rPr>
-          <w:rStyle w:val="fontstyle01"/>
-          <w:rFonts w:asciiTheme="majorHAnsi" w:hAnsiTheme="majorHAnsi" w:cstheme="majorHAnsi"/>
-          <w:sz w:val="24"/>
-        </w:rPr>
-        <w:t xml:space="preserve">, localizado no package Gerir Encomendas que utiliza um mecanismo </w:t>
-      </w:r>
-      <w:proofErr w:type="spellStart"/>
+        <w:t xml:space="preserve">Nesta segunda iteração, foi implementada a EncomendasAPI, localizado no package Gerir Encomendas que utiliza um mecanismo </w:t>
+      </w:r>
       <w:r>
         <w:rPr>
           <w:rStyle w:val="fontstyle01"/>
@@ -3116,7 +2586,6 @@
         </w:rPr>
         <w:t>NoSQL</w:t>
       </w:r>
-      <w:proofErr w:type="spellEnd"/>
       <w:r>
         <w:rPr>
           <w:rStyle w:val="fontstyle01"/>
@@ -3245,7 +2714,7 @@
     </w:p>
     <w:p>
       <w:pPr>
-        <w:pStyle w:val="Ttulo2"/>
+        <w:pStyle w:val="Heading2"/>
         <w:jc w:val="both"/>
         <w:rPr>
           <w:rFonts w:cstheme="majorHAnsi"/>
@@ -3613,7 +3082,7 @@
     </w:p>
     <w:p>
       <w:pPr>
-        <w:pStyle w:val="Ttulo2"/>
+        <w:pStyle w:val="Heading2"/>
         <w:jc w:val="both"/>
         <w:rPr>
           <w:rFonts w:cstheme="majorHAnsi"/>
@@ -3657,7 +3126,7 @@
     </w:p>
     <w:p>
       <w:pPr>
-        <w:pStyle w:val="PargrafodaLista"/>
+        <w:pStyle w:val="ListParagraph"/>
         <w:numPr>
           <w:ilvl w:val="0"/>
           <w:numId w:val="4"/>
@@ -4049,7 +3518,6 @@
           <w:rFonts w:ascii="Consolas" w:hAnsi="Consolas" w:cstheme="majorHAnsi"/>
           <w:sz w:val="16"/>
           <w:szCs w:val="16"/>
-          <w:lang w:val="en-US"/>
         </w:rPr>
       </w:pPr>
     </w:p>
@@ -4067,7 +3535,7 @@
 </file>
 
 <file path=word/endnotes.xml><?xml version="1.0" encoding="utf-8"?>
-<w:endnotes xmlns:wpc="http://schemas.microsoft.com/office/word/2010/wordprocessingCanvas" xmlns:cx="http://schemas.microsoft.com/office/drawing/2014/chartex" xmlns:cx1="http://schemas.microsoft.com/office/drawing/2015/9/8/chartex" xmlns:cx2="http://schemas.microsoft.com/office/drawing/2015/10/21/chartex" xmlns:cx3="http://schemas.microsoft.com/office/drawing/2016/5/9/chartex" xmlns:cx4="http://schemas.microsoft.com/office/drawing/2016/5/10/chartex" xmlns:cx5="http://schemas.microsoft.com/office/drawing/2016/5/11/chartex" xmlns:cx6="http://schemas.microsoft.com/office/drawing/2016/5/12/chartex" xmlns:cx7="http://schemas.microsoft.com/office/drawing/2016/5/13/chartex" xmlns:cx8="http://schemas.microsoft.com/office/drawing/2016/5/14/chartex" xmlns:mc="http://schemas.openxmlformats.org/markup-compatibility/2006" xmlns:aink="http://schemas.microsoft.com/office/drawing/2016/ink" xmlns:am3d="http://schemas.microsoft.com/office/drawing/2017/model3d" xmlns:o="urn:schemas-microsoft-com:office:office" xmlns:r="http://schemas.openxmlformats.org/officeDocument/2006/relationships" xmlns:m="http://schemas.openxmlformats.org/officeDocument/2006/math" xmlns:v="urn:schemas-microsoft-com:vml" xmlns:wp14="http://schemas.microsoft.com/office/word/2010/wordprocessingDrawing" xmlns:wp="http://schemas.openxmlformats.org/drawingml/2006/wordprocessingDrawing" xmlns:w10="urn:schemas-microsoft-com:office:word" xmlns:w="http://schemas.openxmlformats.org/wordprocessingml/2006/main" xmlns:w14="http://schemas.microsoft.com/office/word/2010/wordml" xmlns:w15="http://schemas.microsoft.com/office/word/2012/wordml" xmlns:w16cid="http://schemas.microsoft.com/office/word/2016/wordml/cid" xmlns:w16se="http://schemas.microsoft.com/office/word/2015/wordml/symex" xmlns:wpg="http://schemas.microsoft.com/office/word/2010/wordprocessingGroup" xmlns:wpi="http://schemas.microsoft.com/office/word/2010/wordprocessingInk" xmlns:wne="http://schemas.microsoft.com/office/word/2006/wordml" xmlns:wps="http://schemas.microsoft.com/office/word/2010/wordprocessingShape" mc:Ignorable="w14 w15 w16se w16cid wp14">
+<w:endnotes xmlns:wpc="http://schemas.microsoft.com/office/word/2010/wordprocessingCanvas" xmlns:cx="http://schemas.microsoft.com/office/drawing/2014/chartex" xmlns:mc="http://schemas.openxmlformats.org/markup-compatibility/2006" xmlns:o="urn:schemas-microsoft-com:office:office" xmlns:r="http://schemas.openxmlformats.org/officeDocument/2006/relationships" xmlns:m="http://schemas.openxmlformats.org/officeDocument/2006/math" xmlns:v="urn:schemas-microsoft-com:vml" xmlns:wp14="http://schemas.microsoft.com/office/word/2010/wordprocessingDrawing" xmlns:wp="http://schemas.openxmlformats.org/drawingml/2006/wordprocessingDrawing" xmlns:w10="urn:schemas-microsoft-com:office:word" xmlns:w="http://schemas.openxmlformats.org/wordprocessingml/2006/main" xmlns:w14="http://schemas.microsoft.com/office/word/2010/wordml" xmlns:w15="http://schemas.microsoft.com/office/word/2012/wordml" xmlns:w16se="http://schemas.microsoft.com/office/word/2015/wordml/symex" xmlns:wpg="http://schemas.microsoft.com/office/word/2010/wordprocessingGroup" xmlns:wpi="http://schemas.microsoft.com/office/word/2010/wordprocessingInk" xmlns:wne="http://schemas.microsoft.com/office/word/2006/wordml" xmlns:wps="http://schemas.microsoft.com/office/word/2010/wordprocessingShape" mc:Ignorable="w14 w15 w16se wp14">
   <w:endnote w:type="separator" w:id="-1">
     <w:p>
       <w:r>
@@ -4089,11 +3557,11 @@
 </file>
 
 <file path=word/footer1.xml><?xml version="1.0" encoding="utf-8"?>
-<w:ftr xmlns:wpc="http://schemas.microsoft.com/office/word/2010/wordprocessingCanvas" xmlns:cx="http://schemas.microsoft.com/office/drawing/2014/chartex" xmlns:cx1="http://schemas.microsoft.com/office/drawing/2015/9/8/chartex" xmlns:cx2="http://schemas.microsoft.com/office/drawing/2015/10/21/chartex" xmlns:cx3="http://schemas.microsoft.com/office/drawing/2016/5/9/chartex" xmlns:cx4="http://schemas.microsoft.com/office/drawing/2016/5/10/chartex" xmlns:cx5="http://schemas.microsoft.com/office/drawing/2016/5/11/chartex" xmlns:cx6="http://schemas.microsoft.com/office/drawing/2016/5/12/chartex" xmlns:cx7="http://schemas.microsoft.com/office/drawing/2016/5/13/chartex" xmlns:cx8="http://schemas.microsoft.com/office/drawing/2016/5/14/chartex" xmlns:mc="http://schemas.openxmlformats.org/markup-compatibility/2006" xmlns:aink="http://schemas.microsoft.com/office/drawing/2016/ink" xmlns:am3d="http://schemas.microsoft.com/office/drawing/2017/model3d" xmlns:o="urn:schemas-microsoft-com:office:office" xmlns:r="http://schemas.openxmlformats.org/officeDocument/2006/relationships" xmlns:m="http://schemas.openxmlformats.org/officeDocument/2006/math" xmlns:v="urn:schemas-microsoft-com:vml" xmlns:wp14="http://schemas.microsoft.com/office/word/2010/wordprocessingDrawing" xmlns:wp="http://schemas.openxmlformats.org/drawingml/2006/wordprocessingDrawing" xmlns:w10="urn:schemas-microsoft-com:office:word" xmlns:w="http://schemas.openxmlformats.org/wordprocessingml/2006/main" xmlns:w14="http://schemas.microsoft.com/office/word/2010/wordml" xmlns:w15="http://schemas.microsoft.com/office/word/2012/wordml" xmlns:w16cid="http://schemas.microsoft.com/office/word/2016/wordml/cid" xmlns:w16se="http://schemas.microsoft.com/office/word/2015/wordml/symex" xmlns:wpg="http://schemas.microsoft.com/office/word/2010/wordprocessingGroup" xmlns:wpi="http://schemas.microsoft.com/office/word/2010/wordprocessingInk" xmlns:wne="http://schemas.microsoft.com/office/word/2006/wordml" xmlns:wps="http://schemas.microsoft.com/office/word/2010/wordprocessingShape" mc:Ignorable="w14 w15 w16se w16cid wp14">
+<w:ftr xmlns:wpc="http://schemas.microsoft.com/office/word/2010/wordprocessingCanvas" xmlns:cx="http://schemas.microsoft.com/office/drawing/2014/chartex" xmlns:mc="http://schemas.openxmlformats.org/markup-compatibility/2006" xmlns:o="urn:schemas-microsoft-com:office:office" xmlns:r="http://schemas.openxmlformats.org/officeDocument/2006/relationships" xmlns:m="http://schemas.openxmlformats.org/officeDocument/2006/math" xmlns:v="urn:schemas-microsoft-com:vml" xmlns:wp14="http://schemas.microsoft.com/office/word/2010/wordprocessingDrawing" xmlns:wp="http://schemas.openxmlformats.org/drawingml/2006/wordprocessingDrawing" xmlns:w10="urn:schemas-microsoft-com:office:word" xmlns:w="http://schemas.openxmlformats.org/wordprocessingml/2006/main" xmlns:w14="http://schemas.microsoft.com/office/word/2010/wordml" xmlns:w15="http://schemas.microsoft.com/office/word/2012/wordml" xmlns:w16se="http://schemas.microsoft.com/office/word/2015/wordml/symex" xmlns:wpg="http://schemas.microsoft.com/office/word/2010/wordprocessingGroup" xmlns:wpi="http://schemas.microsoft.com/office/word/2010/wordprocessingInk" xmlns:wne="http://schemas.microsoft.com/office/word/2006/wordml" xmlns:wps="http://schemas.microsoft.com/office/word/2010/wordprocessingShape" mc:Ignorable="w14 w15 w16se wp14">
   <w:sdt>
     <w:sdtPr>
       <w:rPr>
-        <w:rStyle w:val="Nmerodepgina"/>
+        <w:rStyle w:val="PageNumber"/>
       </w:rPr>
       <w:id w:val="956063105"/>
       <w:docPartObj>
@@ -4103,33 +3571,33 @@
     </w:sdtPr>
     <w:sdtEndPr>
       <w:rPr>
-        <w:rStyle w:val="Nmerodepgina"/>
+        <w:rStyle w:val="PageNumber"/>
       </w:rPr>
     </w:sdtEndPr>
     <w:sdtContent>
       <w:p>
         <w:pPr>
-          <w:pStyle w:val="Rodap"/>
+          <w:pStyle w:val="Footer"/>
           <w:framePr w:wrap="none" w:vAnchor="text" w:hAnchor="margin" w:xAlign="right" w:y="1"/>
           <w:rPr>
-            <w:rStyle w:val="Nmerodepgina"/>
+            <w:rStyle w:val="PageNumber"/>
           </w:rPr>
         </w:pPr>
         <w:r>
           <w:rPr>
-            <w:rStyle w:val="Nmerodepgina"/>
+            <w:rStyle w:val="PageNumber"/>
           </w:rPr>
           <w:fldChar w:fldCharType="begin"/>
         </w:r>
         <w:r>
           <w:rPr>
-            <w:rStyle w:val="Nmerodepgina"/>
+            <w:rStyle w:val="PageNumber"/>
           </w:rPr>
           <w:instrText xml:space="preserve"> PAGE </w:instrText>
         </w:r>
         <w:r>
           <w:rPr>
-            <w:rStyle w:val="Nmerodepgina"/>
+            <w:rStyle w:val="PageNumber"/>
           </w:rPr>
           <w:fldChar w:fldCharType="end"/>
         </w:r>
@@ -4138,7 +3606,7 @@
   </w:sdt>
   <w:p>
     <w:pPr>
-      <w:pStyle w:val="Rodap"/>
+      <w:pStyle w:val="Footer"/>
       <w:ind w:right="360"/>
     </w:pPr>
   </w:p>
@@ -4146,11 +3614,11 @@
 </file>
 
 <file path=word/footer2.xml><?xml version="1.0" encoding="utf-8"?>
-<w:ftr xmlns:wpc="http://schemas.microsoft.com/office/word/2010/wordprocessingCanvas" xmlns:cx="http://schemas.microsoft.com/office/drawing/2014/chartex" xmlns:cx1="http://schemas.microsoft.com/office/drawing/2015/9/8/chartex" xmlns:cx2="http://schemas.microsoft.com/office/drawing/2015/10/21/chartex" xmlns:cx3="http://schemas.microsoft.com/office/drawing/2016/5/9/chartex" xmlns:cx4="http://schemas.microsoft.com/office/drawing/2016/5/10/chartex" xmlns:cx5="http://schemas.microsoft.com/office/drawing/2016/5/11/chartex" xmlns:cx6="http://schemas.microsoft.com/office/drawing/2016/5/12/chartex" xmlns:cx7="http://schemas.microsoft.com/office/drawing/2016/5/13/chartex" xmlns:cx8="http://schemas.microsoft.com/office/drawing/2016/5/14/chartex" xmlns:mc="http://schemas.openxmlformats.org/markup-compatibility/2006" xmlns:aink="http://schemas.microsoft.com/office/drawing/2016/ink" xmlns:am3d="http://schemas.microsoft.com/office/drawing/2017/model3d" xmlns:o="urn:schemas-microsoft-com:office:office" xmlns:r="http://schemas.openxmlformats.org/officeDocument/2006/relationships" xmlns:m="http://schemas.openxmlformats.org/officeDocument/2006/math" xmlns:v="urn:schemas-microsoft-com:vml" xmlns:wp14="http://schemas.microsoft.com/office/word/2010/wordprocessingDrawing" xmlns:wp="http://schemas.openxmlformats.org/drawingml/2006/wordprocessingDrawing" xmlns:w10="urn:schemas-microsoft-com:office:word" xmlns:w="http://schemas.openxmlformats.org/wordprocessingml/2006/main" xmlns:w14="http://schemas.microsoft.com/office/word/2010/wordml" xmlns:w15="http://schemas.microsoft.com/office/word/2012/wordml" xmlns:w16cid="http://schemas.microsoft.com/office/word/2016/wordml/cid" xmlns:w16se="http://schemas.microsoft.com/office/word/2015/wordml/symex" xmlns:wpg="http://schemas.microsoft.com/office/word/2010/wordprocessingGroup" xmlns:wpi="http://schemas.microsoft.com/office/word/2010/wordprocessingInk" xmlns:wne="http://schemas.microsoft.com/office/word/2006/wordml" xmlns:wps="http://schemas.microsoft.com/office/word/2010/wordprocessingShape" mc:Ignorable="w14 w15 w16se w16cid wp14">
+<w:ftr xmlns:wpc="http://schemas.microsoft.com/office/word/2010/wordprocessingCanvas" xmlns:cx="http://schemas.microsoft.com/office/drawing/2014/chartex" xmlns:mc="http://schemas.openxmlformats.org/markup-compatibility/2006" xmlns:o="urn:schemas-microsoft-com:office:office" xmlns:r="http://schemas.openxmlformats.org/officeDocument/2006/relationships" xmlns:m="http://schemas.openxmlformats.org/officeDocument/2006/math" xmlns:v="urn:schemas-microsoft-com:vml" xmlns:wp14="http://schemas.microsoft.com/office/word/2010/wordprocessingDrawing" xmlns:wp="http://schemas.openxmlformats.org/drawingml/2006/wordprocessingDrawing" xmlns:w10="urn:schemas-microsoft-com:office:word" xmlns:w="http://schemas.openxmlformats.org/wordprocessingml/2006/main" xmlns:w14="http://schemas.microsoft.com/office/word/2010/wordml" xmlns:w15="http://schemas.microsoft.com/office/word/2012/wordml" xmlns:w16se="http://schemas.microsoft.com/office/word/2015/wordml/symex" xmlns:wpg="http://schemas.microsoft.com/office/word/2010/wordprocessingGroup" xmlns:wpi="http://schemas.microsoft.com/office/word/2010/wordprocessingInk" xmlns:wne="http://schemas.microsoft.com/office/word/2006/wordml" xmlns:wps="http://schemas.microsoft.com/office/word/2010/wordprocessingShape" mc:Ignorable="w14 w15 w16se wp14">
   <w:sdt>
     <w:sdtPr>
       <w:rPr>
-        <w:rStyle w:val="Nmerodepgina"/>
+        <w:rStyle w:val="PageNumber"/>
       </w:rPr>
       <w:id w:val="2108069994"/>
       <w:docPartObj>
@@ -4160,46 +3628,46 @@
     </w:sdtPr>
     <w:sdtEndPr>
       <w:rPr>
-        <w:rStyle w:val="Nmerodepgina"/>
+        <w:rStyle w:val="PageNumber"/>
       </w:rPr>
     </w:sdtEndPr>
     <w:sdtContent>
       <w:p>
         <w:pPr>
-          <w:pStyle w:val="Rodap"/>
+          <w:pStyle w:val="Footer"/>
           <w:framePr w:wrap="none" w:vAnchor="text" w:hAnchor="margin" w:xAlign="right" w:y="1"/>
           <w:rPr>
-            <w:rStyle w:val="Nmerodepgina"/>
+            <w:rStyle w:val="PageNumber"/>
           </w:rPr>
         </w:pPr>
         <w:r>
           <w:rPr>
-            <w:rStyle w:val="Nmerodepgina"/>
+            <w:rStyle w:val="PageNumber"/>
           </w:rPr>
           <w:fldChar w:fldCharType="begin"/>
         </w:r>
         <w:r>
           <w:rPr>
-            <w:rStyle w:val="Nmerodepgina"/>
+            <w:rStyle w:val="PageNumber"/>
           </w:rPr>
           <w:instrText xml:space="preserve"> PAGE </w:instrText>
         </w:r>
         <w:r>
           <w:rPr>
-            <w:rStyle w:val="Nmerodepgina"/>
+            <w:rStyle w:val="PageNumber"/>
           </w:rPr>
           <w:fldChar w:fldCharType="separate"/>
         </w:r>
         <w:r>
           <w:rPr>
-            <w:rStyle w:val="Nmerodepgina"/>
+            <w:rStyle w:val="PageNumber"/>
             <w:noProof/>
           </w:rPr>
-          <w:t>4</w:t>
+          <w:t>1</w:t>
         </w:r>
         <w:r>
           <w:rPr>
-            <w:rStyle w:val="Nmerodepgina"/>
+            <w:rStyle w:val="PageNumber"/>
           </w:rPr>
           <w:fldChar w:fldCharType="end"/>
         </w:r>
@@ -4208,7 +3676,7 @@
   </w:sdt>
   <w:p>
     <w:pPr>
-      <w:pStyle w:val="Rodap"/>
+      <w:pStyle w:val="Footer"/>
       <w:ind w:right="360"/>
     </w:pPr>
   </w:p>
@@ -4216,7 +3684,7 @@
 </file>
 
 <file path=word/footnotes.xml><?xml version="1.0" encoding="utf-8"?>
-<w:footnotes xmlns:wpc="http://schemas.microsoft.com/office/word/2010/wordprocessingCanvas" xmlns:cx="http://schemas.microsoft.com/office/drawing/2014/chartex" xmlns:cx1="http://schemas.microsoft.com/office/drawing/2015/9/8/chartex" xmlns:cx2="http://schemas.microsoft.com/office/drawing/2015/10/21/chartex" xmlns:cx3="http://schemas.microsoft.com/office/drawing/2016/5/9/chartex" xmlns:cx4="http://schemas.microsoft.com/office/drawing/2016/5/10/chartex" xmlns:cx5="http://schemas.microsoft.com/office/drawing/2016/5/11/chartex" xmlns:cx6="http://schemas.microsoft.com/office/drawing/2016/5/12/chartex" xmlns:cx7="http://schemas.microsoft.com/office/drawing/2016/5/13/chartex" xmlns:cx8="http://schemas.microsoft.com/office/drawing/2016/5/14/chartex" xmlns:mc="http://schemas.openxmlformats.org/markup-compatibility/2006" xmlns:aink="http://schemas.microsoft.com/office/drawing/2016/ink" xmlns:am3d="http://schemas.microsoft.com/office/drawing/2017/model3d" xmlns:o="urn:schemas-microsoft-com:office:office" xmlns:r="http://schemas.openxmlformats.org/officeDocument/2006/relationships" xmlns:m="http://schemas.openxmlformats.org/officeDocument/2006/math" xmlns:v="urn:schemas-microsoft-com:vml" xmlns:wp14="http://schemas.microsoft.com/office/word/2010/wordprocessingDrawing" xmlns:wp="http://schemas.openxmlformats.org/drawingml/2006/wordprocessingDrawing" xmlns:w10="urn:schemas-microsoft-com:office:word" xmlns:w="http://schemas.openxmlformats.org/wordprocessingml/2006/main" xmlns:w14="http://schemas.microsoft.com/office/word/2010/wordml" xmlns:w15="http://schemas.microsoft.com/office/word/2012/wordml" xmlns:w16cid="http://schemas.microsoft.com/office/word/2016/wordml/cid" xmlns:w16se="http://schemas.microsoft.com/office/word/2015/wordml/symex" xmlns:wpg="http://schemas.microsoft.com/office/word/2010/wordprocessingGroup" xmlns:wpi="http://schemas.microsoft.com/office/word/2010/wordprocessingInk" xmlns:wne="http://schemas.microsoft.com/office/word/2006/wordml" xmlns:wps="http://schemas.microsoft.com/office/word/2010/wordprocessingShape" mc:Ignorable="w14 w15 w16se w16cid wp14">
+<w:footnotes xmlns:wpc="http://schemas.microsoft.com/office/word/2010/wordprocessingCanvas" xmlns:cx="http://schemas.microsoft.com/office/drawing/2014/chartex" xmlns:mc="http://schemas.openxmlformats.org/markup-compatibility/2006" xmlns:o="urn:schemas-microsoft-com:office:office" xmlns:r="http://schemas.openxmlformats.org/officeDocument/2006/relationships" xmlns:m="http://schemas.openxmlformats.org/officeDocument/2006/math" xmlns:v="urn:schemas-microsoft-com:vml" xmlns:wp14="http://schemas.microsoft.com/office/word/2010/wordprocessingDrawing" xmlns:wp="http://schemas.openxmlformats.org/drawingml/2006/wordprocessingDrawing" xmlns:w10="urn:schemas-microsoft-com:office:word" xmlns:w="http://schemas.openxmlformats.org/wordprocessingml/2006/main" xmlns:w14="http://schemas.microsoft.com/office/word/2010/wordml" xmlns:w15="http://schemas.microsoft.com/office/word/2012/wordml" xmlns:w16se="http://schemas.microsoft.com/office/word/2015/wordml/symex" xmlns:wpg="http://schemas.microsoft.com/office/word/2010/wordprocessingGroup" xmlns:wpi="http://schemas.microsoft.com/office/word/2010/wordprocessingInk" xmlns:wne="http://schemas.microsoft.com/office/word/2006/wordml" xmlns:wps="http://schemas.microsoft.com/office/word/2010/wordprocessingShape" mc:Ignorable="w14 w15 w16se wp14">
   <w:footnote w:type="separator" w:id="-1">
     <w:p>
       <w:r>
@@ -4238,10 +3706,10 @@
 </file>
 
 <file path=word/header1.xml><?xml version="1.0" encoding="utf-8"?>
-<w:hdr xmlns:wpc="http://schemas.microsoft.com/office/word/2010/wordprocessingCanvas" xmlns:cx="http://schemas.microsoft.com/office/drawing/2014/chartex" xmlns:cx1="http://schemas.microsoft.com/office/drawing/2015/9/8/chartex" xmlns:cx2="http://schemas.microsoft.com/office/drawing/2015/10/21/chartex" xmlns:cx3="http://schemas.microsoft.com/office/drawing/2016/5/9/chartex" xmlns:cx4="http://schemas.microsoft.com/office/drawing/2016/5/10/chartex" xmlns:cx5="http://schemas.microsoft.com/office/drawing/2016/5/11/chartex" xmlns:cx6="http://schemas.microsoft.com/office/drawing/2016/5/12/chartex" xmlns:cx7="http://schemas.microsoft.com/office/drawing/2016/5/13/chartex" xmlns:cx8="http://schemas.microsoft.com/office/drawing/2016/5/14/chartex" xmlns:mc="http://schemas.openxmlformats.org/markup-compatibility/2006" xmlns:aink="http://schemas.microsoft.com/office/drawing/2016/ink" xmlns:am3d="http://schemas.microsoft.com/office/drawing/2017/model3d" xmlns:o="urn:schemas-microsoft-com:office:office" xmlns:r="http://schemas.openxmlformats.org/officeDocument/2006/relationships" xmlns:m="http://schemas.openxmlformats.org/officeDocument/2006/math" xmlns:v="urn:schemas-microsoft-com:vml" xmlns:wp14="http://schemas.microsoft.com/office/word/2010/wordprocessingDrawing" xmlns:wp="http://schemas.openxmlformats.org/drawingml/2006/wordprocessingDrawing" xmlns:w10="urn:schemas-microsoft-com:office:word" xmlns:w="http://schemas.openxmlformats.org/wordprocessingml/2006/main" xmlns:w14="http://schemas.microsoft.com/office/word/2010/wordml" xmlns:w15="http://schemas.microsoft.com/office/word/2012/wordml" xmlns:w16cid="http://schemas.microsoft.com/office/word/2016/wordml/cid" xmlns:w16se="http://schemas.microsoft.com/office/word/2015/wordml/symex" xmlns:wpg="http://schemas.microsoft.com/office/word/2010/wordprocessingGroup" xmlns:wpi="http://schemas.microsoft.com/office/word/2010/wordprocessingInk" xmlns:wne="http://schemas.microsoft.com/office/word/2006/wordml" xmlns:wps="http://schemas.microsoft.com/office/word/2010/wordprocessingShape" mc:Ignorable="w14 w15 w16se w16cid wp14">
+<w:hdr xmlns:wpc="http://schemas.microsoft.com/office/word/2010/wordprocessingCanvas" xmlns:cx="http://schemas.microsoft.com/office/drawing/2014/chartex" xmlns:mc="http://schemas.openxmlformats.org/markup-compatibility/2006" xmlns:o="urn:schemas-microsoft-com:office:office" xmlns:r="http://schemas.openxmlformats.org/officeDocument/2006/relationships" xmlns:m="http://schemas.openxmlformats.org/officeDocument/2006/math" xmlns:v="urn:schemas-microsoft-com:vml" xmlns:wp14="http://schemas.microsoft.com/office/word/2010/wordprocessingDrawing" xmlns:wp="http://schemas.openxmlformats.org/drawingml/2006/wordprocessingDrawing" xmlns:w10="urn:schemas-microsoft-com:office:word" xmlns:w="http://schemas.openxmlformats.org/wordprocessingml/2006/main" xmlns:w14="http://schemas.microsoft.com/office/word/2010/wordml" xmlns:w15="http://schemas.microsoft.com/office/word/2012/wordml" xmlns:w16se="http://schemas.microsoft.com/office/word/2015/wordml/symex" xmlns:wpg="http://schemas.microsoft.com/office/word/2010/wordprocessingGroup" xmlns:wpi="http://schemas.microsoft.com/office/word/2010/wordprocessingInk" xmlns:wne="http://schemas.microsoft.com/office/word/2006/wordml" xmlns:wps="http://schemas.microsoft.com/office/word/2010/wordprocessingShape" mc:Ignorable="w14 w15 w16se wp14">
   <w:p>
     <w:pPr>
-      <w:pStyle w:val="Cabealho"/>
+      <w:pStyle w:val="Header"/>
     </w:pPr>
     <w:r>
       <w:rPr>
@@ -4330,7 +3798,7 @@
             </wp:anchor>
           </w:drawing>
         </mc:Choice>
-        <mc:Fallback>
+        <mc:Fallback xmlns:w16cid="http://schemas.microsoft.com/office/word/2016/wordml/cid" xmlns:am3d="http://schemas.microsoft.com/office/drawing/2017/model3d" xmlns:aink="http://schemas.microsoft.com/office/drawing/2016/ink" xmlns:cx8="http://schemas.microsoft.com/office/drawing/2016/5/14/chartex" xmlns:cx7="http://schemas.microsoft.com/office/drawing/2016/5/13/chartex" xmlns:cx6="http://schemas.microsoft.com/office/drawing/2016/5/12/chartex" xmlns:cx5="http://schemas.microsoft.com/office/drawing/2016/5/11/chartex" xmlns:cx4="http://schemas.microsoft.com/office/drawing/2016/5/10/chartex" xmlns:cx3="http://schemas.microsoft.com/office/drawing/2016/5/9/chartex" xmlns:cx2="http://schemas.microsoft.com/office/drawing/2015/10/21/chartex" xmlns:cx1="http://schemas.microsoft.com/office/drawing/2015/9/8/chartex">
           <w:pict>
             <v:shapetype w14:anchorId="20A13026" id="_x0000_t202" coordsize="21600,21600" o:spt="202" path="m,l,21600r21600,l21600,xe">
               <v:stroke joinstyle="miter"/>
@@ -4514,7 +3982,7 @@
 </file>
 
 <file path=word/numbering.xml><?xml version="1.0" encoding="utf-8"?>
-<w:numbering xmlns:wpc="http://schemas.microsoft.com/office/word/2010/wordprocessingCanvas" xmlns:cx="http://schemas.microsoft.com/office/drawing/2014/chartex" xmlns:cx1="http://schemas.microsoft.com/office/drawing/2015/9/8/chartex" xmlns:cx2="http://schemas.microsoft.com/office/drawing/2015/10/21/chartex" xmlns:cx3="http://schemas.microsoft.com/office/drawing/2016/5/9/chartex" xmlns:cx4="http://schemas.microsoft.com/office/drawing/2016/5/10/chartex" xmlns:cx5="http://schemas.microsoft.com/office/drawing/2016/5/11/chartex" xmlns:cx6="http://schemas.microsoft.com/office/drawing/2016/5/12/chartex" xmlns:cx7="http://schemas.microsoft.com/office/drawing/2016/5/13/chartex" xmlns:cx8="http://schemas.microsoft.com/office/drawing/2016/5/14/chartex" xmlns:mc="http://schemas.openxmlformats.org/markup-compatibility/2006" xmlns:aink="http://schemas.microsoft.com/office/drawing/2016/ink" xmlns:am3d="http://schemas.microsoft.com/office/drawing/2017/model3d" xmlns:o="urn:schemas-microsoft-com:office:office" xmlns:r="http://schemas.openxmlformats.org/officeDocument/2006/relationships" xmlns:m="http://schemas.openxmlformats.org/officeDocument/2006/math" xmlns:v="urn:schemas-microsoft-com:vml" xmlns:wp14="http://schemas.microsoft.com/office/word/2010/wordprocessingDrawing" xmlns:wp="http://schemas.openxmlformats.org/drawingml/2006/wordprocessingDrawing" xmlns:w10="urn:schemas-microsoft-com:office:word" xmlns:w="http://schemas.openxmlformats.org/wordprocessingml/2006/main" xmlns:w14="http://schemas.microsoft.com/office/word/2010/wordml" xmlns:w15="http://schemas.microsoft.com/office/word/2012/wordml" xmlns:w16cid="http://schemas.microsoft.com/office/word/2016/wordml/cid" xmlns:w16se="http://schemas.microsoft.com/office/word/2015/wordml/symex" xmlns:wpg="http://schemas.microsoft.com/office/word/2010/wordprocessingGroup" xmlns:wpi="http://schemas.microsoft.com/office/word/2010/wordprocessingInk" xmlns:wne="http://schemas.microsoft.com/office/word/2006/wordml" xmlns:wps="http://schemas.microsoft.com/office/word/2010/wordprocessingShape" mc:Ignorable="w14 w15 w16se w16cid wp14">
+<w:numbering xmlns:wpc="http://schemas.microsoft.com/office/word/2010/wordprocessingCanvas" xmlns:cx="http://schemas.microsoft.com/office/drawing/2014/chartex" xmlns:mc="http://schemas.openxmlformats.org/markup-compatibility/2006" xmlns:o="urn:schemas-microsoft-com:office:office" xmlns:r="http://schemas.openxmlformats.org/officeDocument/2006/relationships" xmlns:m="http://schemas.openxmlformats.org/officeDocument/2006/math" xmlns:v="urn:schemas-microsoft-com:vml" xmlns:wp14="http://schemas.microsoft.com/office/word/2010/wordprocessingDrawing" xmlns:wp="http://schemas.openxmlformats.org/drawingml/2006/wordprocessingDrawing" xmlns:w10="urn:schemas-microsoft-com:office:word" xmlns:w="http://schemas.openxmlformats.org/wordprocessingml/2006/main" xmlns:w14="http://schemas.microsoft.com/office/word/2010/wordml" xmlns:w15="http://schemas.microsoft.com/office/word/2012/wordml" xmlns:w16se="http://schemas.microsoft.com/office/word/2015/wordml/symex" xmlns:wpg="http://schemas.microsoft.com/office/word/2010/wordprocessingGroup" xmlns:wpi="http://schemas.microsoft.com/office/word/2010/wordprocessingInk" xmlns:wne="http://schemas.microsoft.com/office/word/2006/wordml" xmlns:wps="http://schemas.microsoft.com/office/word/2010/wordprocessingShape" mc:Ignorable="w14 w15 w16se wp14">
   <w:abstractNum w:abstractNumId="0" w15:restartNumberingAfterBreak="0">
     <w:nsid w:val="03E924F2"/>
     <w:multiLevelType w:val="hybridMultilevel"/>
@@ -5883,7 +5351,7 @@
 </file>
 
 <file path=word/styles.xml><?xml version="1.0" encoding="utf-8"?>
-<w:styles xmlns:mc="http://schemas.openxmlformats.org/markup-compatibility/2006" xmlns:r="http://schemas.openxmlformats.org/officeDocument/2006/relationships" xmlns:w="http://schemas.openxmlformats.org/wordprocessingml/2006/main" xmlns:w14="http://schemas.microsoft.com/office/word/2010/wordml" xmlns:w15="http://schemas.microsoft.com/office/word/2012/wordml" xmlns:w16cid="http://schemas.microsoft.com/office/word/2016/wordml/cid" xmlns:w16se="http://schemas.microsoft.com/office/word/2015/wordml/symex" mc:Ignorable="w14 w15 w16se w16cid">
+<w:styles xmlns:mc="http://schemas.openxmlformats.org/markup-compatibility/2006" xmlns:r="http://schemas.openxmlformats.org/officeDocument/2006/relationships" xmlns:w="http://schemas.openxmlformats.org/wordprocessingml/2006/main" xmlns:w14="http://schemas.microsoft.com/office/word/2010/wordml" xmlns:w15="http://schemas.microsoft.com/office/word/2012/wordml" xmlns:w16se="http://schemas.microsoft.com/office/word/2015/wordml/symex" mc:Ignorable="w14 w15 w16se">
   <w:docDefaults>
     <w:rPrDefault>
       <w:rPr>
@@ -5899,7 +5367,7 @@
       </w:pPr>
     </w:pPrDefault>
   </w:docDefaults>
-  <w:latentStyles w:defLockedState="0" w:defUIPriority="99" w:defSemiHidden="0" w:defUnhideWhenUsed="0" w:defQFormat="0" w:count="375">
+  <w:latentStyles w:defLockedState="0" w:defUIPriority="99" w:defSemiHidden="0" w:defUnhideWhenUsed="0" w:defQFormat="0" w:count="371">
     <w:lsdException w:name="Normal" w:uiPriority="0" w:qFormat="1"/>
     <w:lsdException w:name="heading 1" w:uiPriority="9" w:qFormat="1"/>
     <w:lsdException w:name="heading 2" w:semiHidden="1" w:uiPriority="9" w:unhideWhenUsed="1" w:qFormat="1"/>
@@ -6271,10 +5739,6 @@
     <w:lsdException w:name="List Table 5 Dark Accent 6" w:uiPriority="50"/>
     <w:lsdException w:name="List Table 6 Colorful Accent 6" w:uiPriority="51"/>
     <w:lsdException w:name="List Table 7 Colorful Accent 6" w:uiPriority="52"/>
-    <w:lsdException w:name="Mention" w:semiHidden="1" w:unhideWhenUsed="1"/>
-    <w:lsdException w:name="Smart Hyperlink" w:semiHidden="1" w:unhideWhenUsed="1"/>
-    <w:lsdException w:name="Hashtag" w:semiHidden="1" w:unhideWhenUsed="1"/>
-    <w:lsdException w:name="Unresolved Mention" w:semiHidden="1" w:unhideWhenUsed="1"/>
   </w:latentStyles>
   <w:style w:type="paragraph" w:default="1" w:styleId="Normal">
     <w:name w:val="Normal"/>
@@ -6290,11 +5754,11 @@
       <w:lang w:eastAsia="pt-PT"/>
     </w:rPr>
   </w:style>
-  <w:style w:type="paragraph" w:styleId="Ttulo1">
+  <w:style w:type="paragraph" w:styleId="Heading1">
     <w:name w:val="heading 1"/>
     <w:basedOn w:val="Normal"/>
     <w:next w:val="Normal"/>
-    <w:link w:val="Ttulo1Carter"/>
+    <w:link w:val="Heading1Char"/>
     <w:uiPriority w:val="9"/>
     <w:qFormat/>
     <w:rsid w:val="000F193B"/>
@@ -6311,11 +5775,11 @@
       <w:szCs w:val="32"/>
     </w:rPr>
   </w:style>
-  <w:style w:type="paragraph" w:styleId="Ttulo2">
+  <w:style w:type="paragraph" w:styleId="Heading2">
     <w:name w:val="heading 2"/>
     <w:basedOn w:val="Normal"/>
     <w:next w:val="Normal"/>
-    <w:link w:val="Ttulo2Carter"/>
+    <w:link w:val="Heading2Char"/>
     <w:uiPriority w:val="9"/>
     <w:unhideWhenUsed/>
     <w:qFormat/>
@@ -6333,11 +5797,11 @@
       <w:szCs w:val="26"/>
     </w:rPr>
   </w:style>
-  <w:style w:type="paragraph" w:styleId="Ttulo3">
+  <w:style w:type="paragraph" w:styleId="Heading3">
     <w:name w:val="heading 3"/>
     <w:basedOn w:val="Normal"/>
     <w:next w:val="Normal"/>
-    <w:link w:val="Ttulo3Carter"/>
+    <w:link w:val="Heading3Char"/>
     <w:uiPriority w:val="9"/>
     <w:semiHidden/>
     <w:unhideWhenUsed/>
@@ -6354,13 +5818,13 @@
       <w:color w:val="1F3763" w:themeColor="accent1" w:themeShade="7F"/>
     </w:rPr>
   </w:style>
-  <w:style w:type="character" w:default="1" w:styleId="Tipodeletrapredefinidodopargrafo">
+  <w:style w:type="character" w:default="1" w:styleId="DefaultParagraphFont">
     <w:name w:val="Default Paragraph Font"/>
     <w:uiPriority w:val="1"/>
     <w:semiHidden/>
     <w:unhideWhenUsed/>
   </w:style>
-  <w:style w:type="table" w:default="1" w:styleId="Tabelanormal">
+  <w:style w:type="table" w:default="1" w:styleId="TableNormal">
     <w:name w:val="Normal Table"/>
     <w:uiPriority w:val="99"/>
     <w:semiHidden/>
@@ -6375,16 +5839,16 @@
       </w:tblCellMar>
     </w:tblPr>
   </w:style>
-  <w:style w:type="numbering" w:default="1" w:styleId="Semlista">
+  <w:style w:type="numbering" w:default="1" w:styleId="NoList">
     <w:name w:val="No List"/>
     <w:uiPriority w:val="99"/>
     <w:semiHidden/>
     <w:unhideWhenUsed/>
   </w:style>
-  <w:style w:type="paragraph" w:styleId="Cabealho">
+  <w:style w:type="paragraph" w:styleId="Header">
     <w:name w:val="header"/>
     <w:basedOn w:val="Normal"/>
-    <w:link w:val="CabealhoCarter"/>
+    <w:link w:val="HeaderChar"/>
     <w:uiPriority w:val="99"/>
     <w:unhideWhenUsed/>
     <w:rsid w:val="00FA5633"/>
@@ -6395,10 +5859,10 @@
       </w:tabs>
     </w:pPr>
   </w:style>
-  <w:style w:type="character" w:customStyle="1" w:styleId="CabealhoCarter">
-    <w:name w:val="Cabeçalho Caráter"/>
-    <w:basedOn w:val="Tipodeletrapredefinidodopargrafo"/>
-    <w:link w:val="Cabealho"/>
+  <w:style w:type="character" w:customStyle="1" w:styleId="HeaderChar">
+    <w:name w:val="Header Char"/>
+    <w:basedOn w:val="DefaultParagraphFont"/>
+    <w:link w:val="Header"/>
     <w:uiPriority w:val="99"/>
     <w:rsid w:val="00FA5633"/>
     <w:rPr>
@@ -6408,10 +5872,10 @@
       <w:lang w:eastAsia="pt-PT"/>
     </w:rPr>
   </w:style>
-  <w:style w:type="paragraph" w:styleId="Rodap">
+  <w:style w:type="paragraph" w:styleId="Footer">
     <w:name w:val="footer"/>
     <w:basedOn w:val="Normal"/>
-    <w:link w:val="RodapCarter"/>
+    <w:link w:val="FooterChar"/>
     <w:uiPriority w:val="99"/>
     <w:unhideWhenUsed/>
     <w:rsid w:val="00FA5633"/>
@@ -6422,10 +5886,10 @@
       </w:tabs>
     </w:pPr>
   </w:style>
-  <w:style w:type="character" w:customStyle="1" w:styleId="RodapCarter">
-    <w:name w:val="Rodapé Caráter"/>
-    <w:basedOn w:val="Tipodeletrapredefinidodopargrafo"/>
-    <w:link w:val="Rodap"/>
+  <w:style w:type="character" w:customStyle="1" w:styleId="FooterChar">
+    <w:name w:val="Footer Char"/>
+    <w:basedOn w:val="DefaultParagraphFont"/>
+    <w:link w:val="Footer"/>
     <w:uiPriority w:val="99"/>
     <w:rsid w:val="00FA5633"/>
     <w:rPr>
@@ -6435,11 +5899,11 @@
       <w:lang w:eastAsia="pt-PT"/>
     </w:rPr>
   </w:style>
-  <w:style w:type="paragraph" w:styleId="Ttulo">
+  <w:style w:type="paragraph" w:styleId="Title">
     <w:name w:val="Title"/>
     <w:basedOn w:val="Normal"/>
     <w:next w:val="Normal"/>
-    <w:link w:val="TtuloCarter"/>
+    <w:link w:val="TitleChar"/>
     <w:uiPriority w:val="10"/>
     <w:qFormat/>
     <w:rsid w:val="000F193B"/>
@@ -6454,10 +5918,10 @@
       <w:szCs w:val="56"/>
     </w:rPr>
   </w:style>
-  <w:style w:type="character" w:customStyle="1" w:styleId="TtuloCarter">
-    <w:name w:val="Título Caráter"/>
-    <w:basedOn w:val="Tipodeletrapredefinidodopargrafo"/>
-    <w:link w:val="Ttulo"/>
+  <w:style w:type="character" w:customStyle="1" w:styleId="TitleChar">
+    <w:name w:val="Title Char"/>
+    <w:basedOn w:val="DefaultParagraphFont"/>
+    <w:link w:val="Title"/>
     <w:uiPriority w:val="10"/>
     <w:rsid w:val="000F193B"/>
     <w:rPr>
@@ -6469,10 +5933,10 @@
       <w:lang w:eastAsia="pt-PT"/>
     </w:rPr>
   </w:style>
-  <w:style w:type="character" w:customStyle="1" w:styleId="Ttulo1Carter">
-    <w:name w:val="Título 1 Caráter"/>
-    <w:basedOn w:val="Tipodeletrapredefinidodopargrafo"/>
-    <w:link w:val="Ttulo1"/>
+  <w:style w:type="character" w:customStyle="1" w:styleId="Heading1Char">
+    <w:name w:val="Heading 1 Char"/>
+    <w:basedOn w:val="DefaultParagraphFont"/>
+    <w:link w:val="Heading1"/>
     <w:uiPriority w:val="9"/>
     <w:rsid w:val="000F193B"/>
     <w:rPr>
@@ -6483,9 +5947,9 @@
       <w:lang w:eastAsia="pt-PT"/>
     </w:rPr>
   </w:style>
-  <w:style w:type="paragraph" w:styleId="Cabealhodondice">
+  <w:style w:type="paragraph" w:styleId="TOCHeading">
     <w:name w:val="TOC Heading"/>
-    <w:basedOn w:val="Ttulo1"/>
+    <w:basedOn w:val="Heading1"/>
     <w:next w:val="Normal"/>
     <w:uiPriority w:val="39"/>
     <w:unhideWhenUsed/>
@@ -6496,10 +5960,10 @@
       <w:outlineLvl w:val="9"/>
     </w:pPr>
   </w:style>
-  <w:style w:type="character" w:customStyle="1" w:styleId="Ttulo2Carter">
-    <w:name w:val="Título 2 Caráter"/>
-    <w:basedOn w:val="Tipodeletrapredefinidodopargrafo"/>
-    <w:link w:val="Ttulo2"/>
+  <w:style w:type="character" w:customStyle="1" w:styleId="Heading2Char">
+    <w:name w:val="Heading 2 Char"/>
+    <w:basedOn w:val="DefaultParagraphFont"/>
+    <w:link w:val="Heading2"/>
     <w:uiPriority w:val="9"/>
     <w:rsid w:val="000F193B"/>
     <w:rPr>
@@ -6510,10 +5974,10 @@
       <w:lang w:eastAsia="pt-PT"/>
     </w:rPr>
   </w:style>
-  <w:style w:type="paragraph" w:styleId="Textodebalo">
+  <w:style w:type="paragraph" w:styleId="BalloonText">
     <w:name w:val="Balloon Text"/>
     <w:basedOn w:val="Normal"/>
-    <w:link w:val="TextodebaloCarter"/>
+    <w:link w:val="BalloonTextChar"/>
     <w:uiPriority w:val="99"/>
     <w:semiHidden/>
     <w:unhideWhenUsed/>
@@ -6524,10 +5988,10 @@
       <w:szCs w:val="18"/>
     </w:rPr>
   </w:style>
-  <w:style w:type="character" w:customStyle="1" w:styleId="TextodebaloCarter">
-    <w:name w:val="Texto de balão Caráter"/>
-    <w:basedOn w:val="Tipodeletrapredefinidodopargrafo"/>
-    <w:link w:val="Textodebalo"/>
+  <w:style w:type="character" w:customStyle="1" w:styleId="BalloonTextChar">
+    <w:name w:val="Balloon Text Char"/>
+    <w:basedOn w:val="DefaultParagraphFont"/>
+    <w:link w:val="BalloonText"/>
     <w:uiPriority w:val="99"/>
     <w:semiHidden/>
     <w:rsid w:val="000F193B"/>
@@ -6540,7 +6004,7 @@
   </w:style>
   <w:style w:type="character" w:customStyle="1" w:styleId="fontstyle01">
     <w:name w:val="fontstyle01"/>
-    <w:basedOn w:val="Tipodeletrapredefinidodopargrafo"/>
+    <w:basedOn w:val="DefaultParagraphFont"/>
     <w:rsid w:val="001336D5"/>
     <w:rPr>
       <w:rFonts w:ascii="Calibri" w:hAnsi="Calibri" w:cs="Calibri" w:hint="default"/>
@@ -6553,7 +6017,7 @@
       <w:szCs w:val="22"/>
     </w:rPr>
   </w:style>
-  <w:style w:type="paragraph" w:styleId="ndice2">
+  <w:style w:type="paragraph" w:styleId="TOC2">
     <w:name w:val="toc 2"/>
     <w:basedOn w:val="Normal"/>
     <w:next w:val="Normal"/>
@@ -6566,9 +6030,9 @@
       <w:ind w:left="220"/>
     </w:pPr>
   </w:style>
-  <w:style w:type="character" w:styleId="Hiperligao">
+  <w:style w:type="character" w:styleId="Hyperlink">
     <w:name w:val="Hyperlink"/>
-    <w:basedOn w:val="Tipodeletrapredefinidodopargrafo"/>
+    <w:basedOn w:val="DefaultParagraphFont"/>
     <w:uiPriority w:val="99"/>
     <w:unhideWhenUsed/>
     <w:rsid w:val="001336D5"/>
@@ -6577,7 +6041,7 @@
       <w:u w:val="single"/>
     </w:rPr>
   </w:style>
-  <w:style w:type="paragraph" w:styleId="Legenda">
+  <w:style w:type="paragraph" w:styleId="Caption">
     <w:name w:val="caption"/>
     <w:basedOn w:val="Normal"/>
     <w:next w:val="Normal"/>
@@ -6593,11 +6057,11 @@
       <w:szCs w:val="18"/>
     </w:rPr>
   </w:style>
-  <w:style w:type="paragraph" w:styleId="Subttulo">
+  <w:style w:type="paragraph" w:styleId="Subtitle">
     <w:name w:val="Subtitle"/>
     <w:basedOn w:val="Normal"/>
     <w:next w:val="Normal"/>
-    <w:link w:val="SubttuloCarter"/>
+    <w:link w:val="SubtitleChar"/>
     <w:uiPriority w:val="11"/>
     <w:qFormat/>
     <w:rsid w:val="00B20E2D"/>
@@ -6613,10 +6077,10 @@
       <w:spacing w:val="15"/>
     </w:rPr>
   </w:style>
-  <w:style w:type="character" w:customStyle="1" w:styleId="SubttuloCarter">
-    <w:name w:val="Subtítulo Caráter"/>
-    <w:basedOn w:val="Tipodeletrapredefinidodopargrafo"/>
-    <w:link w:val="Subttulo"/>
+  <w:style w:type="character" w:customStyle="1" w:styleId="SubtitleChar">
+    <w:name w:val="Subtitle Char"/>
+    <w:basedOn w:val="DefaultParagraphFont"/>
+    <w:link w:val="Subtitle"/>
     <w:uiPriority w:val="11"/>
     <w:rsid w:val="00B20E2D"/>
     <w:rPr>
@@ -6625,9 +6089,9 @@
       <w:spacing w:val="15"/>
     </w:rPr>
   </w:style>
-  <w:style w:type="table" w:styleId="TabelacomGrelha">
+  <w:style w:type="table" w:styleId="TableGrid">
     <w:name w:val="Table Grid"/>
-    <w:basedOn w:val="Tabelanormal"/>
+    <w:basedOn w:val="TableNormal"/>
     <w:uiPriority w:val="39"/>
     <w:rsid w:val="00C34518"/>
     <w:pPr>
@@ -6644,9 +6108,9 @@
       </w:tblBorders>
     </w:tblPr>
   </w:style>
-  <w:style w:type="table" w:styleId="TabeladeGrelha2">
+  <w:style w:type="table" w:styleId="GridTable2">
     <w:name w:val="Grid Table 2"/>
-    <w:basedOn w:val="Tabelanormal"/>
+    <w:basedOn w:val="TableNormal"/>
     <w:uiPriority w:val="47"/>
     <w:rsid w:val="00C34518"/>
     <w:pPr>
@@ -6719,9 +6183,9 @@
       </w:tcPr>
     </w:tblStylePr>
   </w:style>
-  <w:style w:type="table" w:styleId="TabeladeGrelha6Colorida">
+  <w:style w:type="table" w:styleId="GridTable6Colorful">
     <w:name w:val="Grid Table 6 Colorful"/>
-    <w:basedOn w:val="Tabelanormal"/>
+    <w:basedOn w:val="TableNormal"/>
     <w:uiPriority w:val="51"/>
     <w:rsid w:val="00C34518"/>
     <w:pPr>
@@ -6791,9 +6255,9 @@
       </w:tcPr>
     </w:tblStylePr>
   </w:style>
-  <w:style w:type="table" w:styleId="TabeladeLista1Clara">
+  <w:style w:type="table" w:styleId="ListTable1Light">
     <w:name w:val="List Table 1 Light"/>
-    <w:basedOn w:val="Tabelanormal"/>
+    <w:basedOn w:val="TableNormal"/>
     <w:uiPriority w:val="46"/>
     <w:rsid w:val="00C34518"/>
     <w:pPr>
@@ -6852,9 +6316,9 @@
       </w:tcPr>
     </w:tblStylePr>
   </w:style>
-  <w:style w:type="table" w:styleId="TabeladeLista6Colorida">
+  <w:style w:type="table" w:styleId="ListTable6Colorful">
     <w:name w:val="List Table 6 Colorful"/>
-    <w:basedOn w:val="Tabelanormal"/>
+    <w:basedOn w:val="TableNormal"/>
     <w:uiPriority w:val="51"/>
     <w:rsid w:val="00C34518"/>
     <w:pPr>
@@ -6920,9 +6384,9 @@
       </w:tcPr>
     </w:tblStylePr>
   </w:style>
-  <w:style w:type="table" w:styleId="TabeladeLista2">
+  <w:style w:type="table" w:styleId="ListTable2">
     <w:name w:val="List Table 2"/>
-    <w:basedOn w:val="Tabelanormal"/>
+    <w:basedOn w:val="TableNormal"/>
     <w:uiPriority w:val="47"/>
     <w:rsid w:val="00C34518"/>
     <w:pPr>
@@ -6974,9 +6438,9 @@
       </w:tcPr>
     </w:tblStylePr>
   </w:style>
-  <w:style w:type="table" w:styleId="TabeladeGrelha4-Destaque3">
+  <w:style w:type="table" w:styleId="GridTable4-Accent3">
     <w:name w:val="Grid Table 4 Accent 3"/>
-    <w:basedOn w:val="Tabelanormal"/>
+    <w:basedOn w:val="TableNormal"/>
     <w:uiPriority w:val="49"/>
     <w:rsid w:val="00802295"/>
     <w:pPr>
@@ -7050,7 +6514,7 @@
       </w:tcPr>
     </w:tblStylePr>
   </w:style>
-  <w:style w:type="paragraph" w:styleId="PargrafodaLista">
+  <w:style w:type="paragraph" w:styleId="ListParagraph">
     <w:name w:val="List Paragraph"/>
     <w:basedOn w:val="Normal"/>
     <w:uiPriority w:val="34"/>
@@ -7061,9 +6525,9 @@
       <w:contextualSpacing/>
     </w:pPr>
   </w:style>
-  <w:style w:type="character" w:styleId="Refdenotaderodap">
+  <w:style w:type="character" w:styleId="FootnoteReference">
     <w:name w:val="footnote reference"/>
-    <w:basedOn w:val="Tipodeletrapredefinidodopargrafo"/>
+    <w:basedOn w:val="DefaultParagraphFont"/>
     <w:uiPriority w:val="99"/>
     <w:semiHidden/>
     <w:unhideWhenUsed/>
@@ -7072,7 +6536,7 @@
       <w:vertAlign w:val="superscript"/>
     </w:rPr>
   </w:style>
-  <w:style w:type="paragraph" w:styleId="ndicedeilustraes">
+  <w:style w:type="paragraph" w:styleId="TableofFigures">
     <w:name w:val="table of figures"/>
     <w:basedOn w:val="Normal"/>
     <w:next w:val="Normal"/>
@@ -7080,17 +6544,17 @@
     <w:unhideWhenUsed/>
     <w:rsid w:val="000E6457"/>
   </w:style>
-  <w:style w:type="character" w:styleId="Nmerodepgina">
+  <w:style w:type="character" w:styleId="PageNumber">
     <w:name w:val="page number"/>
-    <w:basedOn w:val="Tipodeletrapredefinidodopargrafo"/>
+    <w:basedOn w:val="DefaultParagraphFont"/>
     <w:uiPriority w:val="99"/>
     <w:semiHidden/>
     <w:unhideWhenUsed/>
     <w:rsid w:val="00A215A2"/>
   </w:style>
-  <w:style w:type="table" w:styleId="TabeladeGrelha5Escura-Destaque3">
+  <w:style w:type="table" w:styleId="GridTable5Dark-Accent3">
     <w:name w:val="Grid Table 5 Dark Accent 3"/>
-    <w:basedOn w:val="Tabelanormal"/>
+    <w:basedOn w:val="TableNormal"/>
     <w:uiPriority w:val="50"/>
     <w:rsid w:val="00531EA3"/>
     <w:pPr>
@@ -7194,10 +6658,10 @@
       </w:tcPr>
     </w:tblStylePr>
   </w:style>
-  <w:style w:type="character" w:customStyle="1" w:styleId="Ttulo3Carter">
-    <w:name w:val="Título 3 Caráter"/>
-    <w:basedOn w:val="Tipodeletrapredefinidodopargrafo"/>
-    <w:link w:val="Ttulo3"/>
+  <w:style w:type="character" w:customStyle="1" w:styleId="Heading3Char">
+    <w:name w:val="Heading 3 Char"/>
+    <w:basedOn w:val="DefaultParagraphFont"/>
+    <w:link w:val="Heading3"/>
     <w:uiPriority w:val="9"/>
     <w:semiHidden/>
     <w:rsid w:val="00CB50A8"/>
@@ -7209,9 +6673,9 @@
       <w:lang w:eastAsia="pt-PT"/>
     </w:rPr>
   </w:style>
-  <w:style w:type="character" w:styleId="Forte">
+  <w:style w:type="character" w:styleId="Strong">
     <w:name w:val="Strong"/>
-    <w:basedOn w:val="Tipodeletrapredefinidodopargrafo"/>
+    <w:basedOn w:val="DefaultParagraphFont"/>
     <w:uiPriority w:val="22"/>
     <w:qFormat/>
     <w:rsid w:val="000A7483"/>
@@ -7220,9 +6684,9 @@
       <w:bCs/>
     </w:rPr>
   </w:style>
-  <w:style w:type="character" w:styleId="Hiperligaovisitada">
+  <w:style w:type="character" w:styleId="FollowedHyperlink">
     <w:name w:val="FollowedHyperlink"/>
-    <w:basedOn w:val="Tipodeletrapredefinidodopargrafo"/>
+    <w:basedOn w:val="DefaultParagraphFont"/>
     <w:uiPriority w:val="99"/>
     <w:semiHidden/>
     <w:unhideWhenUsed/>
@@ -7515,7 +6979,7 @@
 </file>
 
 <file path=customXml/itemProps1.xml><?xml version="1.0" encoding="utf-8"?>
-<ds:datastoreItem xmlns:ds="http://schemas.openxmlformats.org/officeDocument/2006/customXml" ds:itemID="{602BCCC9-B6DD-4A33-BD27-0114A8261898}">
+<ds:datastoreItem xmlns:ds="http://schemas.openxmlformats.org/officeDocument/2006/customXml" ds:itemID="{9B2A0C4E-5FF4-4332-87CD-F9ED11C87B8B}">
   <ds:schemaRefs>
     <ds:schemaRef ds:uri="http://schemas.openxmlformats.org/officeDocument/2006/bibliography"/>
   </ds:schemaRefs>

</xml_diff>